<commit_message>
add todo& update backend_interface.docx
</commit_message>
<xml_diff>
--- a/backend_interface.docx
+++ b/backend_interface.docx
@@ -24,11 +24,7 @@
         <w:jc w:val="left"/>
       </w:pPr>
       <w:r>
-        <w:rPr>
-          <w:rFonts w:ascii="宋体" w:hAnsi="宋体"/>
-          <w:sz w:val="44"/>
-          <w:szCs w:val="44"/>
-        </w:rPr>
+        <w:rPr/>
       </w:r>
     </w:p>
     <w:p>
@@ -38,11 +34,7 @@
         <w:jc w:val="center"/>
       </w:pPr>
       <w:r>
-        <w:rPr>
-          <w:rFonts w:ascii="宋体" w:hAnsi="宋体"/>
-          <w:sz w:val="44"/>
-          <w:szCs w:val="44"/>
-        </w:rPr>
+        <w:rPr/>
       </w:r>
     </w:p>
     <w:tbl>
@@ -57,9 +49,9 @@
         <w:tblInd w:type="dxa" w:w="-108"/>
       </w:tblPr>
       <w:tblGrid>
+        <w:gridCol w:w="2022"/>
+        <w:gridCol w:w="2027"/>
         <w:gridCol w:w="2023"/>
-        <w:gridCol w:w="2027"/>
-        <w:gridCol w:w="2024"/>
         <w:gridCol w:w="2027"/>
       </w:tblGrid>
       <w:tr>
@@ -68,6 +60,72 @@
         </w:trPr>
         <w:tc>
           <w:tcPr>
+            <w:tcW w:type="dxa" w:w="2022"/>
+            <w:tcBorders>
+              <w:top w:color="00000A" w:space="0" w:sz="4" w:val="single"/>
+              <w:left w:color="00000A" w:space="0" w:sz="4" w:val="single"/>
+              <w:bottom w:color="00000A" w:space="0" w:sz="4" w:val="single"/>
+              <w:right w:color="00000A" w:space="0" w:sz="4" w:val="single"/>
+            </w:tcBorders>
+            <w:shd w:fill="FFFFFF" w:val="clear"/>
+            <w:tcMar>
+              <w:top w:type="dxa" w:w="0"/>
+              <w:left w:type="dxa" w:w="108"/>
+              <w:bottom w:type="dxa" w:w="0"/>
+              <w:right w:type="dxa" w:w="108"/>
+            </w:tcMar>
+          </w:tcPr>
+          <w:p>
+            <w:pPr>
+              <w:pStyle w:val="style26"/>
+              <w:ind w:hanging="0" w:left="0" w:right="0"/>
+              <w:jc w:val="left"/>
+            </w:pPr>
+            <w:r>
+              <w:rPr>
+                <w:rFonts w:ascii="宋体" w:hAnsi="宋体"/>
+                <w:sz w:val="24"/>
+                <w:szCs w:val="24"/>
+              </w:rPr>
+              <w:t>版本</w:t>
+            </w:r>
+          </w:p>
+        </w:tc>
+        <w:tc>
+          <w:tcPr>
+            <w:tcW w:type="dxa" w:w="2027"/>
+            <w:tcBorders>
+              <w:top w:color="00000A" w:space="0" w:sz="4" w:val="single"/>
+              <w:left w:color="00000A" w:space="0" w:sz="4" w:val="single"/>
+              <w:bottom w:color="00000A" w:space="0" w:sz="4" w:val="single"/>
+              <w:right w:color="00000A" w:space="0" w:sz="4" w:val="single"/>
+            </w:tcBorders>
+            <w:shd w:fill="FFFFFF" w:val="clear"/>
+            <w:tcMar>
+              <w:top w:type="dxa" w:w="0"/>
+              <w:left w:type="dxa" w:w="108"/>
+              <w:bottom w:type="dxa" w:w="0"/>
+              <w:right w:type="dxa" w:w="108"/>
+            </w:tcMar>
+          </w:tcPr>
+          <w:p>
+            <w:pPr>
+              <w:pStyle w:val="style26"/>
+              <w:ind w:hanging="0" w:left="0" w:right="0"/>
+              <w:jc w:val="left"/>
+            </w:pPr>
+            <w:r>
+              <w:rPr>
+                <w:rFonts w:ascii="宋体" w:hAnsi="宋体"/>
+                <w:sz w:val="24"/>
+                <w:szCs w:val="24"/>
+              </w:rPr>
+              <w:t>作者</w:t>
+            </w:r>
+          </w:p>
+        </w:tc>
+        <w:tc>
+          <w:tcPr>
             <w:tcW w:type="dxa" w:w="2023"/>
             <w:tcBorders>
               <w:top w:color="00000A" w:space="0" w:sz="4" w:val="single"/>
@@ -75,17 +133,17 @@
               <w:bottom w:color="00000A" w:space="0" w:sz="4" w:val="single"/>
               <w:right w:color="00000A" w:space="0" w:sz="4" w:val="single"/>
             </w:tcBorders>
-            <w:shd w:fill="auto" w:val="clear"/>
-            <w:tcMar>
-              <w:top w:type="dxa" w:w="0"/>
-              <w:left w:type="dxa" w:w="108"/>
-              <w:bottom w:type="dxa" w:w="0"/>
-              <w:right w:type="dxa" w:w="108"/>
-            </w:tcMar>
-          </w:tcPr>
-          <w:p>
-            <w:pPr>
-              <w:pStyle w:val="style25"/>
+            <w:shd w:fill="FFFFFF" w:val="clear"/>
+            <w:tcMar>
+              <w:top w:type="dxa" w:w="0"/>
+              <w:left w:type="dxa" w:w="108"/>
+              <w:bottom w:type="dxa" w:w="0"/>
+              <w:right w:type="dxa" w:w="108"/>
+            </w:tcMar>
+          </w:tcPr>
+          <w:p>
+            <w:pPr>
+              <w:pStyle w:val="style26"/>
               <w:ind w:hanging="0" w:left="0" w:right="0"/>
               <w:jc w:val="left"/>
             </w:pPr>
@@ -95,7 +153,7 @@
                 <w:sz w:val="24"/>
                 <w:szCs w:val="24"/>
               </w:rPr>
-              <w:t>版本</w:t>
+              <w:t>日期</w:t>
             </w:r>
           </w:p>
         </w:tc>
@@ -108,83 +166,17 @@
               <w:bottom w:color="00000A" w:space="0" w:sz="4" w:val="single"/>
               <w:right w:color="00000A" w:space="0" w:sz="4" w:val="single"/>
             </w:tcBorders>
-            <w:shd w:fill="auto" w:val="clear"/>
-            <w:tcMar>
-              <w:top w:type="dxa" w:w="0"/>
-              <w:left w:type="dxa" w:w="108"/>
-              <w:bottom w:type="dxa" w:w="0"/>
-              <w:right w:type="dxa" w:w="108"/>
-            </w:tcMar>
-          </w:tcPr>
-          <w:p>
-            <w:pPr>
-              <w:pStyle w:val="style25"/>
-              <w:ind w:hanging="0" w:left="0" w:right="0"/>
-              <w:jc w:val="left"/>
-            </w:pPr>
-            <w:r>
-              <w:rPr>
-                <w:rFonts w:ascii="宋体" w:hAnsi="宋体"/>
-                <w:sz w:val="24"/>
-                <w:szCs w:val="24"/>
-              </w:rPr>
-              <w:t>作者</w:t>
-            </w:r>
-          </w:p>
-        </w:tc>
-        <w:tc>
-          <w:tcPr>
-            <w:tcW w:type="dxa" w:w="2024"/>
-            <w:tcBorders>
-              <w:top w:color="00000A" w:space="0" w:sz="4" w:val="single"/>
-              <w:left w:color="00000A" w:space="0" w:sz="4" w:val="single"/>
-              <w:bottom w:color="00000A" w:space="0" w:sz="4" w:val="single"/>
-              <w:right w:color="00000A" w:space="0" w:sz="4" w:val="single"/>
-            </w:tcBorders>
-            <w:shd w:fill="auto" w:val="clear"/>
-            <w:tcMar>
-              <w:top w:type="dxa" w:w="0"/>
-              <w:left w:type="dxa" w:w="108"/>
-              <w:bottom w:type="dxa" w:w="0"/>
-              <w:right w:type="dxa" w:w="108"/>
-            </w:tcMar>
-          </w:tcPr>
-          <w:p>
-            <w:pPr>
-              <w:pStyle w:val="style25"/>
-              <w:ind w:hanging="0" w:left="0" w:right="0"/>
-              <w:jc w:val="left"/>
-            </w:pPr>
-            <w:r>
-              <w:rPr>
-                <w:rFonts w:ascii="宋体" w:hAnsi="宋体"/>
-                <w:sz w:val="24"/>
-                <w:szCs w:val="24"/>
-              </w:rPr>
-              <w:t>日期</w:t>
-            </w:r>
-          </w:p>
-        </w:tc>
-        <w:tc>
-          <w:tcPr>
-            <w:tcW w:type="dxa" w:w="2027"/>
-            <w:tcBorders>
-              <w:top w:color="00000A" w:space="0" w:sz="4" w:val="single"/>
-              <w:left w:color="00000A" w:space="0" w:sz="4" w:val="single"/>
-              <w:bottom w:color="00000A" w:space="0" w:sz="4" w:val="single"/>
-              <w:right w:color="00000A" w:space="0" w:sz="4" w:val="single"/>
-            </w:tcBorders>
-            <w:shd w:fill="auto" w:val="clear"/>
-            <w:tcMar>
-              <w:top w:type="dxa" w:w="0"/>
-              <w:left w:type="dxa" w:w="108"/>
-              <w:bottom w:type="dxa" w:w="0"/>
-              <w:right w:type="dxa" w:w="108"/>
-            </w:tcMar>
-          </w:tcPr>
-          <w:p>
-            <w:pPr>
-              <w:pStyle w:val="style25"/>
+            <w:shd w:fill="FFFFFF" w:val="clear"/>
+            <w:tcMar>
+              <w:top w:type="dxa" w:w="0"/>
+              <w:left w:type="dxa" w:w="108"/>
+              <w:bottom w:type="dxa" w:w="0"/>
+              <w:right w:type="dxa" w:w="108"/>
+            </w:tcMar>
+          </w:tcPr>
+          <w:p>
+            <w:pPr>
+              <w:pStyle w:val="style26"/>
               <w:ind w:hanging="0" w:left="0" w:right="0"/>
               <w:jc w:val="left"/>
             </w:pPr>
@@ -205,6 +197,72 @@
         </w:trPr>
         <w:tc>
           <w:tcPr>
+            <w:tcW w:type="dxa" w:w="2022"/>
+            <w:tcBorders>
+              <w:top w:color="00000A" w:space="0" w:sz="4" w:val="single"/>
+              <w:left w:color="00000A" w:space="0" w:sz="4" w:val="single"/>
+              <w:bottom w:color="00000A" w:space="0" w:sz="4" w:val="single"/>
+              <w:right w:color="00000A" w:space="0" w:sz="4" w:val="single"/>
+            </w:tcBorders>
+            <w:shd w:fill="FFFFFF" w:val="clear"/>
+            <w:tcMar>
+              <w:top w:type="dxa" w:w="0"/>
+              <w:left w:type="dxa" w:w="108"/>
+              <w:bottom w:type="dxa" w:w="0"/>
+              <w:right w:type="dxa" w:w="108"/>
+            </w:tcMar>
+          </w:tcPr>
+          <w:p>
+            <w:pPr>
+              <w:pStyle w:val="style26"/>
+              <w:ind w:hanging="0" w:left="0" w:right="0"/>
+              <w:jc w:val="left"/>
+            </w:pPr>
+            <w:r>
+              <w:rPr>
+                <w:rFonts w:ascii="宋体" w:hAnsi="宋体"/>
+                <w:sz w:val="24"/>
+                <w:szCs w:val="24"/>
+              </w:rPr>
+              <w:t>V1.0</w:t>
+            </w:r>
+          </w:p>
+        </w:tc>
+        <w:tc>
+          <w:tcPr>
+            <w:tcW w:type="dxa" w:w="2027"/>
+            <w:tcBorders>
+              <w:top w:color="00000A" w:space="0" w:sz="4" w:val="single"/>
+              <w:left w:color="00000A" w:space="0" w:sz="4" w:val="single"/>
+              <w:bottom w:color="00000A" w:space="0" w:sz="4" w:val="single"/>
+              <w:right w:color="00000A" w:space="0" w:sz="4" w:val="single"/>
+            </w:tcBorders>
+            <w:shd w:fill="FFFFFF" w:val="clear"/>
+            <w:tcMar>
+              <w:top w:type="dxa" w:w="0"/>
+              <w:left w:type="dxa" w:w="108"/>
+              <w:bottom w:type="dxa" w:w="0"/>
+              <w:right w:type="dxa" w:w="108"/>
+            </w:tcMar>
+          </w:tcPr>
+          <w:p>
+            <w:pPr>
+              <w:pStyle w:val="style26"/>
+              <w:ind w:hanging="0" w:left="0" w:right="0"/>
+              <w:jc w:val="left"/>
+            </w:pPr>
+            <w:r>
+              <w:rPr>
+                <w:rFonts w:ascii="宋体" w:hAnsi="宋体"/>
+                <w:sz w:val="24"/>
+                <w:szCs w:val="24"/>
+              </w:rPr>
+              <w:t>孙晓晨</w:t>
+            </w:r>
+          </w:p>
+        </w:tc>
+        <w:tc>
+          <w:tcPr>
             <w:tcW w:type="dxa" w:w="2023"/>
             <w:tcBorders>
               <w:top w:color="00000A" w:space="0" w:sz="4" w:val="single"/>
@@ -212,17 +270,17 @@
               <w:bottom w:color="00000A" w:space="0" w:sz="4" w:val="single"/>
               <w:right w:color="00000A" w:space="0" w:sz="4" w:val="single"/>
             </w:tcBorders>
-            <w:shd w:fill="auto" w:val="clear"/>
-            <w:tcMar>
-              <w:top w:type="dxa" w:w="0"/>
-              <w:left w:type="dxa" w:w="108"/>
-              <w:bottom w:type="dxa" w:w="0"/>
-              <w:right w:type="dxa" w:w="108"/>
-            </w:tcMar>
-          </w:tcPr>
-          <w:p>
-            <w:pPr>
-              <w:pStyle w:val="style25"/>
+            <w:shd w:fill="FFFFFF" w:val="clear"/>
+            <w:tcMar>
+              <w:top w:type="dxa" w:w="0"/>
+              <w:left w:type="dxa" w:w="108"/>
+              <w:bottom w:type="dxa" w:w="0"/>
+              <w:right w:type="dxa" w:w="108"/>
+            </w:tcMar>
+          </w:tcPr>
+          <w:p>
+            <w:pPr>
+              <w:pStyle w:val="style26"/>
               <w:ind w:hanging="0" w:left="0" w:right="0"/>
               <w:jc w:val="left"/>
             </w:pPr>
@@ -232,7 +290,7 @@
                 <w:sz w:val="24"/>
                 <w:szCs w:val="24"/>
               </w:rPr>
-              <w:t>V1.0</w:t>
+              <w:t>2013-8-2</w:t>
             </w:r>
           </w:p>
         </w:tc>
@@ -245,83 +303,17 @@
               <w:bottom w:color="00000A" w:space="0" w:sz="4" w:val="single"/>
               <w:right w:color="00000A" w:space="0" w:sz="4" w:val="single"/>
             </w:tcBorders>
-            <w:shd w:fill="auto" w:val="clear"/>
-            <w:tcMar>
-              <w:top w:type="dxa" w:w="0"/>
-              <w:left w:type="dxa" w:w="108"/>
-              <w:bottom w:type="dxa" w:w="0"/>
-              <w:right w:type="dxa" w:w="108"/>
-            </w:tcMar>
-          </w:tcPr>
-          <w:p>
-            <w:pPr>
-              <w:pStyle w:val="style25"/>
-              <w:ind w:hanging="0" w:left="0" w:right="0"/>
-              <w:jc w:val="left"/>
-            </w:pPr>
-            <w:r>
-              <w:rPr>
-                <w:rFonts w:ascii="宋体" w:hAnsi="宋体"/>
-                <w:sz w:val="24"/>
-                <w:szCs w:val="24"/>
-              </w:rPr>
-              <w:t>孙晓晨</w:t>
-            </w:r>
-          </w:p>
-        </w:tc>
-        <w:tc>
-          <w:tcPr>
-            <w:tcW w:type="dxa" w:w="2024"/>
-            <w:tcBorders>
-              <w:top w:color="00000A" w:space="0" w:sz="4" w:val="single"/>
-              <w:left w:color="00000A" w:space="0" w:sz="4" w:val="single"/>
-              <w:bottom w:color="00000A" w:space="0" w:sz="4" w:val="single"/>
-              <w:right w:color="00000A" w:space="0" w:sz="4" w:val="single"/>
-            </w:tcBorders>
-            <w:shd w:fill="auto" w:val="clear"/>
-            <w:tcMar>
-              <w:top w:type="dxa" w:w="0"/>
-              <w:left w:type="dxa" w:w="108"/>
-              <w:bottom w:type="dxa" w:w="0"/>
-              <w:right w:type="dxa" w:w="108"/>
-            </w:tcMar>
-          </w:tcPr>
-          <w:p>
-            <w:pPr>
-              <w:pStyle w:val="style25"/>
-              <w:ind w:hanging="0" w:left="0" w:right="0"/>
-              <w:jc w:val="left"/>
-            </w:pPr>
-            <w:r>
-              <w:rPr>
-                <w:rFonts w:ascii="宋体" w:hAnsi="宋体"/>
-                <w:sz w:val="24"/>
-                <w:szCs w:val="24"/>
-              </w:rPr>
-              <w:t>2013-8-2</w:t>
-            </w:r>
-          </w:p>
-        </w:tc>
-        <w:tc>
-          <w:tcPr>
-            <w:tcW w:type="dxa" w:w="2027"/>
-            <w:tcBorders>
-              <w:top w:color="00000A" w:space="0" w:sz="4" w:val="single"/>
-              <w:left w:color="00000A" w:space="0" w:sz="4" w:val="single"/>
-              <w:bottom w:color="00000A" w:space="0" w:sz="4" w:val="single"/>
-              <w:right w:color="00000A" w:space="0" w:sz="4" w:val="single"/>
-            </w:tcBorders>
-            <w:shd w:fill="auto" w:val="clear"/>
-            <w:tcMar>
-              <w:top w:type="dxa" w:w="0"/>
-              <w:left w:type="dxa" w:w="108"/>
-              <w:bottom w:type="dxa" w:w="0"/>
-              <w:right w:type="dxa" w:w="108"/>
-            </w:tcMar>
-          </w:tcPr>
-          <w:p>
-            <w:pPr>
-              <w:pStyle w:val="style25"/>
+            <w:shd w:fill="FFFFFF" w:val="clear"/>
+            <w:tcMar>
+              <w:top w:type="dxa" w:w="0"/>
+              <w:left w:type="dxa" w:w="108"/>
+              <w:bottom w:type="dxa" w:w="0"/>
+              <w:right w:type="dxa" w:w="108"/>
+            </w:tcMar>
+          </w:tcPr>
+          <w:p>
+            <w:pPr>
+              <w:pStyle w:val="style26"/>
               <w:ind w:hanging="0" w:left="0" w:right="0"/>
               <w:jc w:val="left"/>
             </w:pPr>
@@ -342,6 +334,72 @@
         </w:trPr>
         <w:tc>
           <w:tcPr>
+            <w:tcW w:type="dxa" w:w="2022"/>
+            <w:tcBorders>
+              <w:top w:color="00000A" w:space="0" w:sz="4" w:val="single"/>
+              <w:left w:color="00000A" w:space="0" w:sz="4" w:val="single"/>
+              <w:bottom w:color="00000A" w:space="0" w:sz="4" w:val="single"/>
+              <w:right w:color="00000A" w:space="0" w:sz="4" w:val="single"/>
+            </w:tcBorders>
+            <w:shd w:fill="FFFFFF" w:val="clear"/>
+            <w:tcMar>
+              <w:top w:type="dxa" w:w="0"/>
+              <w:left w:type="dxa" w:w="108"/>
+              <w:bottom w:type="dxa" w:w="0"/>
+              <w:right w:type="dxa" w:w="108"/>
+            </w:tcMar>
+          </w:tcPr>
+          <w:p>
+            <w:pPr>
+              <w:pStyle w:val="style26"/>
+              <w:ind w:hanging="0" w:left="0" w:right="0"/>
+              <w:jc w:val="left"/>
+            </w:pPr>
+            <w:r>
+              <w:rPr>
+                <w:rFonts w:ascii="宋体" w:hAnsi="宋体"/>
+                <w:sz w:val="24"/>
+                <w:szCs w:val="24"/>
+              </w:rPr>
+              <w:t>V1.1</w:t>
+            </w:r>
+          </w:p>
+        </w:tc>
+        <w:tc>
+          <w:tcPr>
+            <w:tcW w:type="dxa" w:w="2027"/>
+            <w:tcBorders>
+              <w:top w:color="00000A" w:space="0" w:sz="4" w:val="single"/>
+              <w:left w:color="00000A" w:space="0" w:sz="4" w:val="single"/>
+              <w:bottom w:color="00000A" w:space="0" w:sz="4" w:val="single"/>
+              <w:right w:color="00000A" w:space="0" w:sz="4" w:val="single"/>
+            </w:tcBorders>
+            <w:shd w:fill="FFFFFF" w:val="clear"/>
+            <w:tcMar>
+              <w:top w:type="dxa" w:w="0"/>
+              <w:left w:type="dxa" w:w="108"/>
+              <w:bottom w:type="dxa" w:w="0"/>
+              <w:right w:type="dxa" w:w="108"/>
+            </w:tcMar>
+          </w:tcPr>
+          <w:p>
+            <w:pPr>
+              <w:pStyle w:val="style26"/>
+              <w:ind w:hanging="0" w:left="0" w:right="0"/>
+              <w:jc w:val="left"/>
+            </w:pPr>
+            <w:r>
+              <w:rPr>
+                <w:rFonts w:ascii="宋体" w:hAnsi="宋体"/>
+                <w:sz w:val="24"/>
+                <w:szCs w:val="24"/>
+              </w:rPr>
+              <w:t>维旭光</w:t>
+            </w:r>
+          </w:p>
+        </w:tc>
+        <w:tc>
+          <w:tcPr>
             <w:tcW w:type="dxa" w:w="2023"/>
             <w:tcBorders>
               <w:top w:color="00000A" w:space="0" w:sz="4" w:val="single"/>
@@ -349,17 +407,17 @@
               <w:bottom w:color="00000A" w:space="0" w:sz="4" w:val="single"/>
               <w:right w:color="00000A" w:space="0" w:sz="4" w:val="single"/>
             </w:tcBorders>
-            <w:shd w:fill="auto" w:val="clear"/>
-            <w:tcMar>
-              <w:top w:type="dxa" w:w="0"/>
-              <w:left w:type="dxa" w:w="108"/>
-              <w:bottom w:type="dxa" w:w="0"/>
-              <w:right w:type="dxa" w:w="108"/>
-            </w:tcMar>
-          </w:tcPr>
-          <w:p>
-            <w:pPr>
-              <w:pStyle w:val="style25"/>
+            <w:shd w:fill="FFFFFF" w:val="clear"/>
+            <w:tcMar>
+              <w:top w:type="dxa" w:w="0"/>
+              <w:left w:type="dxa" w:w="108"/>
+              <w:bottom w:type="dxa" w:w="0"/>
+              <w:right w:type="dxa" w:w="108"/>
+            </w:tcMar>
+          </w:tcPr>
+          <w:p>
+            <w:pPr>
+              <w:pStyle w:val="style26"/>
               <w:ind w:hanging="0" w:left="0" w:right="0"/>
               <w:jc w:val="left"/>
             </w:pPr>
@@ -369,7 +427,7 @@
                 <w:sz w:val="24"/>
                 <w:szCs w:val="24"/>
               </w:rPr>
-              <w:t>V1.1</w:t>
+              <w:t>2013-8-</w:t>
             </w:r>
           </w:p>
         </w:tc>
@@ -382,83 +440,17 @@
               <w:bottom w:color="00000A" w:space="0" w:sz="4" w:val="single"/>
               <w:right w:color="00000A" w:space="0" w:sz="4" w:val="single"/>
             </w:tcBorders>
-            <w:shd w:fill="auto" w:val="clear"/>
-            <w:tcMar>
-              <w:top w:type="dxa" w:w="0"/>
-              <w:left w:type="dxa" w:w="108"/>
-              <w:bottom w:type="dxa" w:w="0"/>
-              <w:right w:type="dxa" w:w="108"/>
-            </w:tcMar>
-          </w:tcPr>
-          <w:p>
-            <w:pPr>
-              <w:pStyle w:val="style25"/>
-              <w:ind w:hanging="0" w:left="0" w:right="0"/>
-              <w:jc w:val="left"/>
-            </w:pPr>
-            <w:r>
-              <w:rPr>
-                <w:rFonts w:ascii="宋体" w:hAnsi="宋体"/>
-                <w:sz w:val="24"/>
-                <w:szCs w:val="24"/>
-              </w:rPr>
-              <w:t>维旭光</w:t>
-            </w:r>
-          </w:p>
-        </w:tc>
-        <w:tc>
-          <w:tcPr>
-            <w:tcW w:type="dxa" w:w="2024"/>
-            <w:tcBorders>
-              <w:top w:color="00000A" w:space="0" w:sz="4" w:val="single"/>
-              <w:left w:color="00000A" w:space="0" w:sz="4" w:val="single"/>
-              <w:bottom w:color="00000A" w:space="0" w:sz="4" w:val="single"/>
-              <w:right w:color="00000A" w:space="0" w:sz="4" w:val="single"/>
-            </w:tcBorders>
-            <w:shd w:fill="auto" w:val="clear"/>
-            <w:tcMar>
-              <w:top w:type="dxa" w:w="0"/>
-              <w:left w:type="dxa" w:w="108"/>
-              <w:bottom w:type="dxa" w:w="0"/>
-              <w:right w:type="dxa" w:w="108"/>
-            </w:tcMar>
-          </w:tcPr>
-          <w:p>
-            <w:pPr>
-              <w:pStyle w:val="style25"/>
-              <w:ind w:hanging="0" w:left="0" w:right="0"/>
-              <w:jc w:val="left"/>
-            </w:pPr>
-            <w:r>
-              <w:rPr>
-                <w:rFonts w:ascii="宋体" w:hAnsi="宋体"/>
-                <w:sz w:val="24"/>
-                <w:szCs w:val="24"/>
-              </w:rPr>
-              <w:t>2013-8-</w:t>
-            </w:r>
-          </w:p>
-        </w:tc>
-        <w:tc>
-          <w:tcPr>
-            <w:tcW w:type="dxa" w:w="2027"/>
-            <w:tcBorders>
-              <w:top w:color="00000A" w:space="0" w:sz="4" w:val="single"/>
-              <w:left w:color="00000A" w:space="0" w:sz="4" w:val="single"/>
-              <w:bottom w:color="00000A" w:space="0" w:sz="4" w:val="single"/>
-              <w:right w:color="00000A" w:space="0" w:sz="4" w:val="single"/>
-            </w:tcBorders>
-            <w:shd w:fill="auto" w:val="clear"/>
-            <w:tcMar>
-              <w:top w:type="dxa" w:w="0"/>
-              <w:left w:type="dxa" w:w="108"/>
-              <w:bottom w:type="dxa" w:w="0"/>
-              <w:right w:type="dxa" w:w="108"/>
-            </w:tcMar>
-          </w:tcPr>
-          <w:p>
-            <w:pPr>
-              <w:pStyle w:val="style25"/>
+            <w:shd w:fill="FFFFFF" w:val="clear"/>
+            <w:tcMar>
+              <w:top w:type="dxa" w:w="0"/>
+              <w:left w:type="dxa" w:w="108"/>
+              <w:bottom w:type="dxa" w:w="0"/>
+              <w:right w:type="dxa" w:w="108"/>
+            </w:tcMar>
+          </w:tcPr>
+          <w:p>
+            <w:pPr>
+              <w:pStyle w:val="style26"/>
               <w:ind w:hanging="0" w:left="0" w:right="0"/>
               <w:jc w:val="left"/>
             </w:pPr>
@@ -480,6 +472,72 @@
         </w:trPr>
         <w:tc>
           <w:tcPr>
+            <w:tcW w:type="dxa" w:w="2022"/>
+            <w:tcBorders>
+              <w:top w:color="00000A" w:space="0" w:sz="4" w:val="single"/>
+              <w:left w:color="00000A" w:space="0" w:sz="4" w:val="single"/>
+              <w:bottom w:color="00000A" w:space="0" w:sz="4" w:val="single"/>
+              <w:right w:color="00000A" w:space="0" w:sz="4" w:val="single"/>
+            </w:tcBorders>
+            <w:shd w:fill="FFFFFF" w:val="clear"/>
+            <w:tcMar>
+              <w:top w:type="dxa" w:w="0"/>
+              <w:left w:type="dxa" w:w="108"/>
+              <w:bottom w:type="dxa" w:w="0"/>
+              <w:right w:type="dxa" w:w="108"/>
+            </w:tcMar>
+          </w:tcPr>
+          <w:p>
+            <w:pPr>
+              <w:pStyle w:val="style26"/>
+              <w:ind w:hanging="0" w:left="0" w:right="0"/>
+              <w:jc w:val="left"/>
+            </w:pPr>
+            <w:r>
+              <w:rPr>
+                <w:rFonts w:ascii="宋体" w:hAnsi="宋体"/>
+                <w:sz w:val="24"/>
+                <w:szCs w:val="24"/>
+              </w:rPr>
+              <w:t>V1.2</w:t>
+            </w:r>
+          </w:p>
+        </w:tc>
+        <w:tc>
+          <w:tcPr>
+            <w:tcW w:type="dxa" w:w="2027"/>
+            <w:tcBorders>
+              <w:top w:color="00000A" w:space="0" w:sz="4" w:val="single"/>
+              <w:left w:color="00000A" w:space="0" w:sz="4" w:val="single"/>
+              <w:bottom w:color="00000A" w:space="0" w:sz="4" w:val="single"/>
+              <w:right w:color="00000A" w:space="0" w:sz="4" w:val="single"/>
+            </w:tcBorders>
+            <w:shd w:fill="FFFFFF" w:val="clear"/>
+            <w:tcMar>
+              <w:top w:type="dxa" w:w="0"/>
+              <w:left w:type="dxa" w:w="108"/>
+              <w:bottom w:type="dxa" w:w="0"/>
+              <w:right w:type="dxa" w:w="108"/>
+            </w:tcMar>
+          </w:tcPr>
+          <w:p>
+            <w:pPr>
+              <w:pStyle w:val="style26"/>
+              <w:ind w:hanging="0" w:left="0" w:right="0"/>
+              <w:jc w:val="left"/>
+            </w:pPr>
+            <w:r>
+              <w:rPr>
+                <w:rFonts w:ascii="宋体" w:hAnsi="宋体"/>
+                <w:sz w:val="24"/>
+                <w:szCs w:val="24"/>
+              </w:rPr>
+              <w:t>黄明</w:t>
+            </w:r>
+          </w:p>
+        </w:tc>
+        <w:tc>
+          <w:tcPr>
             <w:tcW w:type="dxa" w:w="2023"/>
             <w:tcBorders>
               <w:top w:color="00000A" w:space="0" w:sz="4" w:val="single"/>
@@ -487,17 +545,17 @@
               <w:bottom w:color="00000A" w:space="0" w:sz="4" w:val="single"/>
               <w:right w:color="00000A" w:space="0" w:sz="4" w:val="single"/>
             </w:tcBorders>
-            <w:shd w:fill="auto" w:val="clear"/>
-            <w:tcMar>
-              <w:top w:type="dxa" w:w="0"/>
-              <w:left w:type="dxa" w:w="108"/>
-              <w:bottom w:type="dxa" w:w="0"/>
-              <w:right w:type="dxa" w:w="108"/>
-            </w:tcMar>
-          </w:tcPr>
-          <w:p>
-            <w:pPr>
-              <w:pStyle w:val="style25"/>
+            <w:shd w:fill="FFFFFF" w:val="clear"/>
+            <w:tcMar>
+              <w:top w:type="dxa" w:w="0"/>
+              <w:left w:type="dxa" w:w="108"/>
+              <w:bottom w:type="dxa" w:w="0"/>
+              <w:right w:type="dxa" w:w="108"/>
+            </w:tcMar>
+          </w:tcPr>
+          <w:p>
+            <w:pPr>
+              <w:pStyle w:val="style26"/>
               <w:ind w:hanging="0" w:left="0" w:right="0"/>
               <w:jc w:val="left"/>
             </w:pPr>
@@ -507,7 +565,7 @@
                 <w:sz w:val="24"/>
                 <w:szCs w:val="24"/>
               </w:rPr>
-              <w:t>V1.1</w:t>
+              <w:t>2013-8-28</w:t>
             </w:r>
           </w:p>
         </w:tc>
@@ -520,83 +578,17 @@
               <w:bottom w:color="00000A" w:space="0" w:sz="4" w:val="single"/>
               <w:right w:color="00000A" w:space="0" w:sz="4" w:val="single"/>
             </w:tcBorders>
-            <w:shd w:fill="auto" w:val="clear"/>
-            <w:tcMar>
-              <w:top w:type="dxa" w:w="0"/>
-              <w:left w:type="dxa" w:w="108"/>
-              <w:bottom w:type="dxa" w:w="0"/>
-              <w:right w:type="dxa" w:w="108"/>
-            </w:tcMar>
-          </w:tcPr>
-          <w:p>
-            <w:pPr>
-              <w:pStyle w:val="style25"/>
-              <w:ind w:hanging="0" w:left="0" w:right="0"/>
-              <w:jc w:val="left"/>
-            </w:pPr>
-            <w:r>
-              <w:rPr>
-                <w:rFonts w:ascii="宋体" w:hAnsi="宋体"/>
-                <w:sz w:val="24"/>
-                <w:szCs w:val="24"/>
-              </w:rPr>
-              <w:t>黄明</w:t>
-            </w:r>
-          </w:p>
-        </w:tc>
-        <w:tc>
-          <w:tcPr>
-            <w:tcW w:type="dxa" w:w="2024"/>
-            <w:tcBorders>
-              <w:top w:color="00000A" w:space="0" w:sz="4" w:val="single"/>
-              <w:left w:color="00000A" w:space="0" w:sz="4" w:val="single"/>
-              <w:bottom w:color="00000A" w:space="0" w:sz="4" w:val="single"/>
-              <w:right w:color="00000A" w:space="0" w:sz="4" w:val="single"/>
-            </w:tcBorders>
-            <w:shd w:fill="auto" w:val="clear"/>
-            <w:tcMar>
-              <w:top w:type="dxa" w:w="0"/>
-              <w:left w:type="dxa" w:w="108"/>
-              <w:bottom w:type="dxa" w:w="0"/>
-              <w:right w:type="dxa" w:w="108"/>
-            </w:tcMar>
-          </w:tcPr>
-          <w:p>
-            <w:pPr>
-              <w:pStyle w:val="style25"/>
-              <w:ind w:hanging="0" w:left="0" w:right="0"/>
-              <w:jc w:val="left"/>
-            </w:pPr>
-            <w:r>
-              <w:rPr>
-                <w:rFonts w:ascii="宋体" w:hAnsi="宋体"/>
-                <w:sz w:val="24"/>
-                <w:szCs w:val="24"/>
-              </w:rPr>
-              <w:t>2013-8-28</w:t>
-            </w:r>
-          </w:p>
-        </w:tc>
-        <w:tc>
-          <w:tcPr>
-            <w:tcW w:type="dxa" w:w="2027"/>
-            <w:tcBorders>
-              <w:top w:color="00000A" w:space="0" w:sz="4" w:val="single"/>
-              <w:left w:color="00000A" w:space="0" w:sz="4" w:val="single"/>
-              <w:bottom w:color="00000A" w:space="0" w:sz="4" w:val="single"/>
-              <w:right w:color="00000A" w:space="0" w:sz="4" w:val="single"/>
-            </w:tcBorders>
-            <w:shd w:fill="auto" w:val="clear"/>
-            <w:tcMar>
-              <w:top w:type="dxa" w:w="0"/>
-              <w:left w:type="dxa" w:w="108"/>
-              <w:bottom w:type="dxa" w:w="0"/>
-              <w:right w:type="dxa" w:w="108"/>
-            </w:tcMar>
-          </w:tcPr>
-          <w:p>
-            <w:pPr>
-              <w:pStyle w:val="style25"/>
+            <w:shd w:fill="FFFFFF" w:val="clear"/>
+            <w:tcMar>
+              <w:top w:type="dxa" w:w="0"/>
+              <w:left w:type="dxa" w:w="108"/>
+              <w:bottom w:type="dxa" w:w="0"/>
+              <w:right w:type="dxa" w:w="108"/>
+            </w:tcMar>
+          </w:tcPr>
+          <w:p>
+            <w:pPr>
+              <w:pStyle w:val="style26"/>
               <w:ind w:hanging="0" w:left="0" w:right="0"/>
               <w:jc w:val="left"/>
             </w:pPr>
@@ -618,6 +610,62 @@
         </w:trPr>
         <w:tc>
           <w:tcPr>
+            <w:tcW w:type="dxa" w:w="2022"/>
+            <w:tcBorders>
+              <w:top w:color="00000A" w:space="0" w:sz="4" w:val="single"/>
+              <w:left w:color="00000A" w:space="0" w:sz="4" w:val="single"/>
+              <w:bottom w:color="00000A" w:space="0" w:sz="4" w:val="single"/>
+              <w:right w:color="00000A" w:space="0" w:sz="4" w:val="single"/>
+            </w:tcBorders>
+            <w:shd w:fill="FFFFFF" w:val="clear"/>
+            <w:tcMar>
+              <w:top w:type="dxa" w:w="0"/>
+              <w:left w:type="dxa" w:w="108"/>
+              <w:bottom w:type="dxa" w:w="0"/>
+              <w:right w:type="dxa" w:w="108"/>
+            </w:tcMar>
+          </w:tcPr>
+          <w:p>
+            <w:pPr>
+              <w:pStyle w:val="style26"/>
+              <w:ind w:hanging="0" w:left="0" w:right="0"/>
+              <w:jc w:val="left"/>
+            </w:pPr>
+            <w:r>
+              <w:rPr/>
+            </w:r>
+          </w:p>
+        </w:tc>
+        <w:tc>
+          <w:tcPr>
+            <w:tcW w:type="dxa" w:w="2027"/>
+            <w:tcBorders>
+              <w:top w:color="00000A" w:space="0" w:sz="4" w:val="single"/>
+              <w:left w:color="00000A" w:space="0" w:sz="4" w:val="single"/>
+              <w:bottom w:color="00000A" w:space="0" w:sz="4" w:val="single"/>
+              <w:right w:color="00000A" w:space="0" w:sz="4" w:val="single"/>
+            </w:tcBorders>
+            <w:shd w:fill="FFFFFF" w:val="clear"/>
+            <w:tcMar>
+              <w:top w:type="dxa" w:w="0"/>
+              <w:left w:type="dxa" w:w="108"/>
+              <w:bottom w:type="dxa" w:w="0"/>
+              <w:right w:type="dxa" w:w="108"/>
+            </w:tcMar>
+          </w:tcPr>
+          <w:p>
+            <w:pPr>
+              <w:pStyle w:val="style26"/>
+              <w:ind w:hanging="0" w:left="0" w:right="0"/>
+              <w:jc w:val="left"/>
+            </w:pPr>
+            <w:r>
+              <w:rPr/>
+            </w:r>
+          </w:p>
+        </w:tc>
+        <w:tc>
+          <w:tcPr>
             <w:tcW w:type="dxa" w:w="2023"/>
             <w:tcBorders>
               <w:top w:color="00000A" w:space="0" w:sz="4" w:val="single"/>
@@ -625,26 +673,22 @@
               <w:bottom w:color="00000A" w:space="0" w:sz="4" w:val="single"/>
               <w:right w:color="00000A" w:space="0" w:sz="4" w:val="single"/>
             </w:tcBorders>
-            <w:shd w:fill="auto" w:val="clear"/>
-            <w:tcMar>
-              <w:top w:type="dxa" w:w="0"/>
-              <w:left w:type="dxa" w:w="108"/>
-              <w:bottom w:type="dxa" w:w="0"/>
-              <w:right w:type="dxa" w:w="108"/>
-            </w:tcMar>
-          </w:tcPr>
-          <w:p>
-            <w:pPr>
-              <w:pStyle w:val="style25"/>
+            <w:shd w:fill="FFFFFF" w:val="clear"/>
+            <w:tcMar>
+              <w:top w:type="dxa" w:w="0"/>
+              <w:left w:type="dxa" w:w="108"/>
+              <w:bottom w:type="dxa" w:w="0"/>
+              <w:right w:type="dxa" w:w="108"/>
+            </w:tcMar>
+          </w:tcPr>
+          <w:p>
+            <w:pPr>
+              <w:pStyle w:val="style26"/>
               <w:ind w:hanging="0" w:left="0" w:right="0"/>
               <w:jc w:val="left"/>
             </w:pPr>
             <w:r>
-              <w:rPr>
-                <w:rFonts w:ascii="宋体" w:hAnsi="宋体"/>
-                <w:sz w:val="24"/>
-                <w:szCs w:val="24"/>
-              </w:rPr>
+              <w:rPr/>
             </w:r>
           </w:p>
         </w:tc>
@@ -657,90 +701,22 @@
               <w:bottom w:color="00000A" w:space="0" w:sz="4" w:val="single"/>
               <w:right w:color="00000A" w:space="0" w:sz="4" w:val="single"/>
             </w:tcBorders>
-            <w:shd w:fill="auto" w:val="clear"/>
-            <w:tcMar>
-              <w:top w:type="dxa" w:w="0"/>
-              <w:left w:type="dxa" w:w="108"/>
-              <w:bottom w:type="dxa" w:w="0"/>
-              <w:right w:type="dxa" w:w="108"/>
-            </w:tcMar>
-          </w:tcPr>
-          <w:p>
-            <w:pPr>
-              <w:pStyle w:val="style25"/>
+            <w:shd w:fill="FFFFFF" w:val="clear"/>
+            <w:tcMar>
+              <w:top w:type="dxa" w:w="0"/>
+              <w:left w:type="dxa" w:w="108"/>
+              <w:bottom w:type="dxa" w:w="0"/>
+              <w:right w:type="dxa" w:w="108"/>
+            </w:tcMar>
+          </w:tcPr>
+          <w:p>
+            <w:pPr>
+              <w:pStyle w:val="style26"/>
               <w:ind w:hanging="0" w:left="0" w:right="0"/>
               <w:jc w:val="left"/>
             </w:pPr>
             <w:r>
-              <w:rPr>
-                <w:rFonts w:ascii="宋体" w:hAnsi="宋体"/>
-                <w:sz w:val="24"/>
-                <w:szCs w:val="24"/>
-              </w:rPr>
-            </w:r>
-          </w:p>
-        </w:tc>
-        <w:tc>
-          <w:tcPr>
-            <w:tcW w:type="dxa" w:w="2024"/>
-            <w:tcBorders>
-              <w:top w:color="00000A" w:space="0" w:sz="4" w:val="single"/>
-              <w:left w:color="00000A" w:space="0" w:sz="4" w:val="single"/>
-              <w:bottom w:color="00000A" w:space="0" w:sz="4" w:val="single"/>
-              <w:right w:color="00000A" w:space="0" w:sz="4" w:val="single"/>
-            </w:tcBorders>
-            <w:shd w:fill="auto" w:val="clear"/>
-            <w:tcMar>
-              <w:top w:type="dxa" w:w="0"/>
-              <w:left w:type="dxa" w:w="108"/>
-              <w:bottom w:type="dxa" w:w="0"/>
-              <w:right w:type="dxa" w:w="108"/>
-            </w:tcMar>
-          </w:tcPr>
-          <w:p>
-            <w:pPr>
-              <w:pStyle w:val="style25"/>
-              <w:ind w:hanging="0" w:left="0" w:right="0"/>
-              <w:jc w:val="left"/>
-            </w:pPr>
-            <w:r>
-              <w:rPr>
-                <w:rFonts w:ascii="宋体" w:hAnsi="宋体"/>
-                <w:sz w:val="24"/>
-                <w:szCs w:val="24"/>
-              </w:rPr>
-            </w:r>
-          </w:p>
-        </w:tc>
-        <w:tc>
-          <w:tcPr>
-            <w:tcW w:type="dxa" w:w="2027"/>
-            <w:tcBorders>
-              <w:top w:color="00000A" w:space="0" w:sz="4" w:val="single"/>
-              <w:left w:color="00000A" w:space="0" w:sz="4" w:val="single"/>
-              <w:bottom w:color="00000A" w:space="0" w:sz="4" w:val="single"/>
-              <w:right w:color="00000A" w:space="0" w:sz="4" w:val="single"/>
-            </w:tcBorders>
-            <w:shd w:fill="auto" w:val="clear"/>
-            <w:tcMar>
-              <w:top w:type="dxa" w:w="0"/>
-              <w:left w:type="dxa" w:w="108"/>
-              <w:bottom w:type="dxa" w:w="0"/>
-              <w:right w:type="dxa" w:w="108"/>
-            </w:tcMar>
-          </w:tcPr>
-          <w:p>
-            <w:pPr>
-              <w:pStyle w:val="style25"/>
-              <w:ind w:hanging="0" w:left="0" w:right="0"/>
-              <w:jc w:val="left"/>
-            </w:pPr>
-            <w:r>
-              <w:rPr>
-                <w:rFonts w:ascii="宋体" w:hAnsi="宋体"/>
-                <w:sz w:val="24"/>
-                <w:szCs w:val="24"/>
-              </w:rPr>
+              <w:rPr/>
             </w:r>
           </w:p>
         </w:tc>
@@ -751,6 +727,62 @@
         </w:trPr>
         <w:tc>
           <w:tcPr>
+            <w:tcW w:type="dxa" w:w="2022"/>
+            <w:tcBorders>
+              <w:top w:color="00000A" w:space="0" w:sz="4" w:val="single"/>
+              <w:left w:color="00000A" w:space="0" w:sz="4" w:val="single"/>
+              <w:bottom w:color="00000A" w:space="0" w:sz="4" w:val="single"/>
+              <w:right w:color="00000A" w:space="0" w:sz="4" w:val="single"/>
+            </w:tcBorders>
+            <w:shd w:fill="FFFFFF" w:val="clear"/>
+            <w:tcMar>
+              <w:top w:type="dxa" w:w="0"/>
+              <w:left w:type="dxa" w:w="108"/>
+              <w:bottom w:type="dxa" w:w="0"/>
+              <w:right w:type="dxa" w:w="108"/>
+            </w:tcMar>
+          </w:tcPr>
+          <w:p>
+            <w:pPr>
+              <w:pStyle w:val="style26"/>
+              <w:ind w:hanging="0" w:left="0" w:right="0"/>
+              <w:jc w:val="left"/>
+            </w:pPr>
+            <w:r>
+              <w:rPr/>
+            </w:r>
+          </w:p>
+        </w:tc>
+        <w:tc>
+          <w:tcPr>
+            <w:tcW w:type="dxa" w:w="2027"/>
+            <w:tcBorders>
+              <w:top w:color="00000A" w:space="0" w:sz="4" w:val="single"/>
+              <w:left w:color="00000A" w:space="0" w:sz="4" w:val="single"/>
+              <w:bottom w:color="00000A" w:space="0" w:sz="4" w:val="single"/>
+              <w:right w:color="00000A" w:space="0" w:sz="4" w:val="single"/>
+            </w:tcBorders>
+            <w:shd w:fill="FFFFFF" w:val="clear"/>
+            <w:tcMar>
+              <w:top w:type="dxa" w:w="0"/>
+              <w:left w:type="dxa" w:w="108"/>
+              <w:bottom w:type="dxa" w:w="0"/>
+              <w:right w:type="dxa" w:w="108"/>
+            </w:tcMar>
+          </w:tcPr>
+          <w:p>
+            <w:pPr>
+              <w:pStyle w:val="style26"/>
+              <w:ind w:hanging="0" w:left="0" w:right="0"/>
+              <w:jc w:val="left"/>
+            </w:pPr>
+            <w:r>
+              <w:rPr/>
+            </w:r>
+          </w:p>
+        </w:tc>
+        <w:tc>
+          <w:tcPr>
             <w:tcW w:type="dxa" w:w="2023"/>
             <w:tcBorders>
               <w:top w:color="00000A" w:space="0" w:sz="4" w:val="single"/>
@@ -758,26 +790,22 @@
               <w:bottom w:color="00000A" w:space="0" w:sz="4" w:val="single"/>
               <w:right w:color="00000A" w:space="0" w:sz="4" w:val="single"/>
             </w:tcBorders>
-            <w:shd w:fill="auto" w:val="clear"/>
-            <w:tcMar>
-              <w:top w:type="dxa" w:w="0"/>
-              <w:left w:type="dxa" w:w="108"/>
-              <w:bottom w:type="dxa" w:w="0"/>
-              <w:right w:type="dxa" w:w="108"/>
-            </w:tcMar>
-          </w:tcPr>
-          <w:p>
-            <w:pPr>
-              <w:pStyle w:val="style25"/>
+            <w:shd w:fill="FFFFFF" w:val="clear"/>
+            <w:tcMar>
+              <w:top w:type="dxa" w:w="0"/>
+              <w:left w:type="dxa" w:w="108"/>
+              <w:bottom w:type="dxa" w:w="0"/>
+              <w:right w:type="dxa" w:w="108"/>
+            </w:tcMar>
+          </w:tcPr>
+          <w:p>
+            <w:pPr>
+              <w:pStyle w:val="style26"/>
               <w:ind w:hanging="0" w:left="0" w:right="0"/>
               <w:jc w:val="left"/>
             </w:pPr>
             <w:r>
-              <w:rPr>
-                <w:rFonts w:ascii="宋体" w:hAnsi="宋体"/>
-                <w:sz w:val="24"/>
-                <w:szCs w:val="24"/>
-              </w:rPr>
+              <w:rPr/>
             </w:r>
           </w:p>
         </w:tc>
@@ -790,90 +818,22 @@
               <w:bottom w:color="00000A" w:space="0" w:sz="4" w:val="single"/>
               <w:right w:color="00000A" w:space="0" w:sz="4" w:val="single"/>
             </w:tcBorders>
-            <w:shd w:fill="auto" w:val="clear"/>
-            <w:tcMar>
-              <w:top w:type="dxa" w:w="0"/>
-              <w:left w:type="dxa" w:w="108"/>
-              <w:bottom w:type="dxa" w:w="0"/>
-              <w:right w:type="dxa" w:w="108"/>
-            </w:tcMar>
-          </w:tcPr>
-          <w:p>
-            <w:pPr>
-              <w:pStyle w:val="style25"/>
+            <w:shd w:fill="FFFFFF" w:val="clear"/>
+            <w:tcMar>
+              <w:top w:type="dxa" w:w="0"/>
+              <w:left w:type="dxa" w:w="108"/>
+              <w:bottom w:type="dxa" w:w="0"/>
+              <w:right w:type="dxa" w:w="108"/>
+            </w:tcMar>
+          </w:tcPr>
+          <w:p>
+            <w:pPr>
+              <w:pStyle w:val="style26"/>
               <w:ind w:hanging="0" w:left="0" w:right="0"/>
               <w:jc w:val="left"/>
             </w:pPr>
             <w:r>
-              <w:rPr>
-                <w:rFonts w:ascii="宋体" w:hAnsi="宋体"/>
-                <w:sz w:val="24"/>
-                <w:szCs w:val="24"/>
-              </w:rPr>
-            </w:r>
-          </w:p>
-        </w:tc>
-        <w:tc>
-          <w:tcPr>
-            <w:tcW w:type="dxa" w:w="2024"/>
-            <w:tcBorders>
-              <w:top w:color="00000A" w:space="0" w:sz="4" w:val="single"/>
-              <w:left w:color="00000A" w:space="0" w:sz="4" w:val="single"/>
-              <w:bottom w:color="00000A" w:space="0" w:sz="4" w:val="single"/>
-              <w:right w:color="00000A" w:space="0" w:sz="4" w:val="single"/>
-            </w:tcBorders>
-            <w:shd w:fill="auto" w:val="clear"/>
-            <w:tcMar>
-              <w:top w:type="dxa" w:w="0"/>
-              <w:left w:type="dxa" w:w="108"/>
-              <w:bottom w:type="dxa" w:w="0"/>
-              <w:right w:type="dxa" w:w="108"/>
-            </w:tcMar>
-          </w:tcPr>
-          <w:p>
-            <w:pPr>
-              <w:pStyle w:val="style25"/>
-              <w:ind w:hanging="0" w:left="0" w:right="0"/>
-              <w:jc w:val="left"/>
-            </w:pPr>
-            <w:r>
-              <w:rPr>
-                <w:rFonts w:ascii="宋体" w:hAnsi="宋体"/>
-                <w:sz w:val="24"/>
-                <w:szCs w:val="24"/>
-              </w:rPr>
-            </w:r>
-          </w:p>
-        </w:tc>
-        <w:tc>
-          <w:tcPr>
-            <w:tcW w:type="dxa" w:w="2027"/>
-            <w:tcBorders>
-              <w:top w:color="00000A" w:space="0" w:sz="4" w:val="single"/>
-              <w:left w:color="00000A" w:space="0" w:sz="4" w:val="single"/>
-              <w:bottom w:color="00000A" w:space="0" w:sz="4" w:val="single"/>
-              <w:right w:color="00000A" w:space="0" w:sz="4" w:val="single"/>
-            </w:tcBorders>
-            <w:shd w:fill="auto" w:val="clear"/>
-            <w:tcMar>
-              <w:top w:type="dxa" w:w="0"/>
-              <w:left w:type="dxa" w:w="108"/>
-              <w:bottom w:type="dxa" w:w="0"/>
-              <w:right w:type="dxa" w:w="108"/>
-            </w:tcMar>
-          </w:tcPr>
-          <w:p>
-            <w:pPr>
-              <w:pStyle w:val="style25"/>
-              <w:ind w:hanging="0" w:left="0" w:right="0"/>
-              <w:jc w:val="left"/>
-            </w:pPr>
-            <w:r>
-              <w:rPr>
-                <w:rFonts w:ascii="宋体" w:hAnsi="宋体"/>
-                <w:sz w:val="24"/>
-                <w:szCs w:val="24"/>
-              </w:rPr>
+              <w:rPr/>
             </w:r>
           </w:p>
         </w:tc>
@@ -881,16 +841,12 @@
     </w:tbl>
     <w:p>
       <w:pPr>
-        <w:pStyle w:val="style25"/>
+        <w:pStyle w:val="style26"/>
         <w:ind w:hanging="0" w:left="420" w:right="0"/>
         <w:jc w:val="left"/>
       </w:pPr>
       <w:r>
-        <w:rPr>
-          <w:rFonts w:ascii="宋体" w:hAnsi="宋体"/>
-          <w:sz w:val="24"/>
-          <w:szCs w:val="24"/>
-        </w:rPr>
+        <w:rPr/>
       </w:r>
     </w:p>
     <w:p>
@@ -900,45 +856,33 @@
         <w:jc w:val="left"/>
       </w:pPr>
       <w:r>
-        <w:rPr>
-          <w:rFonts w:ascii="宋体" w:hAnsi="宋体"/>
-          <w:sz w:val="24"/>
-          <w:szCs w:val="24"/>
-        </w:rPr>
+        <w:rPr/>
       </w:r>
     </w:p>
     <w:p>
       <w:pPr>
-        <w:pStyle w:val="style25"/>
+        <w:pStyle w:val="style26"/>
         <w:pageBreakBefore/>
         <w:ind w:hanging="0" w:left="420" w:right="0"/>
         <w:jc w:val="left"/>
       </w:pPr>
       <w:r>
-        <w:rPr>
-          <w:rFonts w:ascii="宋体" w:hAnsi="宋体"/>
-          <w:sz w:val="24"/>
-          <w:szCs w:val="24"/>
-        </w:rPr>
+        <w:rPr/>
       </w:r>
     </w:p>
     <w:p>
       <w:pPr>
-        <w:pStyle w:val="style25"/>
+        <w:pStyle w:val="style26"/>
         <w:ind w:hanging="0" w:left="420" w:right="0"/>
         <w:jc w:val="left"/>
       </w:pPr>
       <w:r>
-        <w:rPr>
-          <w:rFonts w:ascii="宋体" w:hAnsi="宋体"/>
-          <w:sz w:val="24"/>
-          <w:szCs w:val="24"/>
-        </w:rPr>
+        <w:rPr/>
       </w:r>
     </w:p>
     <w:p>
       <w:pPr>
-        <w:pStyle w:val="style25"/>
+        <w:pStyle w:val="style26"/>
         <w:numPr>
           <w:ilvl w:val="0"/>
           <w:numId w:val="1"/>
@@ -988,21 +932,17 @@
     </w:p>
     <w:p>
       <w:pPr>
-        <w:pStyle w:val="style25"/>
+        <w:pStyle w:val="style26"/>
         <w:ind w:hanging="0" w:left="420" w:right="0"/>
         <w:jc w:val="left"/>
       </w:pPr>
       <w:r>
-        <w:rPr>
-          <w:rFonts w:ascii="宋体" w:hAnsi="宋体"/>
-          <w:sz w:val="24"/>
-          <w:szCs w:val="24"/>
-        </w:rPr>
+        <w:rPr/>
       </w:r>
     </w:p>
     <w:p>
       <w:pPr>
-        <w:pStyle w:val="style25"/>
+        <w:pStyle w:val="style26"/>
         <w:numPr>
           <w:ilvl w:val="0"/>
           <w:numId w:val="1"/>
@@ -1036,7 +976,7 @@
     </w:p>
     <w:p>
       <w:pPr>
-        <w:pStyle w:val="style25"/>
+        <w:pStyle w:val="style26"/>
         <w:numPr>
           <w:ilvl w:val="1"/>
           <w:numId w:val="1"/>
@@ -1070,7 +1010,7 @@
     </w:p>
     <w:p>
       <w:pPr>
-        <w:pStyle w:val="style25"/>
+        <w:pStyle w:val="style26"/>
         <w:numPr>
           <w:ilvl w:val="1"/>
           <w:numId w:val="1"/>
@@ -1104,7 +1044,7 @@
     </w:p>
     <w:p>
       <w:pPr>
-        <w:pStyle w:val="style25"/>
+        <w:pStyle w:val="style26"/>
         <w:numPr>
           <w:ilvl w:val="1"/>
           <w:numId w:val="1"/>
@@ -1143,16 +1083,12 @@
         <w:jc w:val="left"/>
       </w:pPr>
       <w:r>
-        <w:rPr>
-          <w:rFonts w:ascii="宋体" w:hAnsi="宋体"/>
-          <w:sz w:val="24"/>
-          <w:szCs w:val="24"/>
-        </w:rPr>
+        <w:rPr/>
       </w:r>
     </w:p>
     <w:p>
       <w:pPr>
-        <w:pStyle w:val="style25"/>
+        <w:pStyle w:val="style26"/>
         <w:numPr>
           <w:ilvl w:val="0"/>
           <w:numId w:val="1"/>
@@ -1170,7 +1106,7 @@
     </w:p>
     <w:p>
       <w:pPr>
-        <w:pStyle w:val="style25"/>
+        <w:pStyle w:val="style26"/>
         <w:numPr>
           <w:ilvl w:val="1"/>
           <w:numId w:val="1"/>
@@ -1220,7 +1156,7 @@
     </w:p>
     <w:p>
       <w:pPr>
-        <w:pStyle w:val="style25"/>
+        <w:pStyle w:val="style26"/>
         <w:numPr>
           <w:ilvl w:val="1"/>
           <w:numId w:val="1"/>
@@ -1254,21 +1190,17 @@
     </w:p>
     <w:p>
       <w:pPr>
-        <w:pStyle w:val="style25"/>
+        <w:pStyle w:val="style26"/>
         <w:ind w:hanging="0" w:left="420" w:right="0"/>
         <w:jc w:val="left"/>
       </w:pPr>
       <w:r>
-        <w:rPr>
-          <w:rFonts w:ascii="宋体" w:hAnsi="宋体"/>
-          <w:sz w:val="24"/>
-          <w:szCs w:val="24"/>
-        </w:rPr>
+        <w:rPr/>
       </w:r>
     </w:p>
     <w:p>
       <w:pPr>
-        <w:pStyle w:val="style25"/>
+        <w:pStyle w:val="style26"/>
         <w:numPr>
           <w:ilvl w:val="0"/>
           <w:numId w:val="1"/>
@@ -1286,7 +1218,7 @@
     </w:p>
     <w:p>
       <w:pPr>
-        <w:pStyle w:val="style25"/>
+        <w:pStyle w:val="style26"/>
         <w:numPr>
           <w:ilvl w:val="1"/>
           <w:numId w:val="1"/>
@@ -1322,7 +1254,7 @@
     </w:p>
     <w:p>
       <w:pPr>
-        <w:pStyle w:val="style25"/>
+        <w:pStyle w:val="style26"/>
         <w:numPr>
           <w:ilvl w:val="1"/>
           <w:numId w:val="1"/>
@@ -1372,7 +1304,7 @@
     </w:p>
     <w:p>
       <w:pPr>
-        <w:pStyle w:val="style25"/>
+        <w:pStyle w:val="style26"/>
         <w:numPr>
           <w:ilvl w:val="2"/>
           <w:numId w:val="1"/>
@@ -1430,7 +1362,7 @@
     </w:p>
     <w:p>
       <w:pPr>
-        <w:pStyle w:val="style25"/>
+        <w:pStyle w:val="style26"/>
         <w:numPr>
           <w:ilvl w:val="2"/>
           <w:numId w:val="1"/>
@@ -1456,7 +1388,7 @@
     </w:p>
     <w:p>
       <w:pPr>
-        <w:pStyle w:val="style25"/>
+        <w:pStyle w:val="style26"/>
         <w:numPr>
           <w:ilvl w:val="2"/>
           <w:numId w:val="1"/>
@@ -1482,16 +1414,12 @@
     </w:p>
     <w:p>
       <w:pPr>
-        <w:pStyle w:val="style25"/>
+        <w:pStyle w:val="style26"/>
         <w:ind w:hanging="0" w:left="840" w:right="0"/>
         <w:jc w:val="left"/>
       </w:pPr>
       <w:r>
-        <w:rPr>
-          <w:rFonts w:ascii="宋体" w:hAnsi="宋体"/>
-          <w:sz w:val="24"/>
-          <w:szCs w:val="24"/>
-        </w:rPr>
+        <w:rPr/>
       </w:r>
     </w:p>
     <w:p>
@@ -1501,16 +1429,12 @@
         <w:jc w:val="left"/>
       </w:pPr>
       <w:r>
-        <w:rPr>
-          <w:rFonts w:ascii="宋体" w:hAnsi="宋体"/>
-          <w:sz w:val="24"/>
-          <w:szCs w:val="24"/>
-        </w:rPr>
+        <w:rPr/>
       </w:r>
     </w:p>
     <w:p>
       <w:pPr>
-        <w:pStyle w:val="style25"/>
+        <w:pStyle w:val="style26"/>
         <w:pageBreakBefore/>
         <w:numPr>
           <w:ilvl w:val="0"/>
@@ -1530,7 +1454,7 @@
     </w:p>
     <w:p>
       <w:pPr>
-        <w:pStyle w:val="style25"/>
+        <w:pStyle w:val="style26"/>
         <w:ind w:hanging="0" w:left="420" w:right="0"/>
         <w:jc w:val="left"/>
       </w:pPr>
@@ -1561,21 +1485,17 @@
     </w:p>
     <w:p>
       <w:pPr>
-        <w:pStyle w:val="style25"/>
+        <w:pStyle w:val="style26"/>
         <w:ind w:hanging="0" w:left="420" w:right="0"/>
         <w:jc w:val="left"/>
       </w:pPr>
       <w:r>
-        <w:rPr>
-          <w:rFonts w:ascii="宋体" w:hAnsi="宋体"/>
-          <w:sz w:val="24"/>
-          <w:szCs w:val="24"/>
-        </w:rPr>
+        <w:rPr/>
       </w:r>
     </w:p>
     <w:p>
       <w:pPr>
-        <w:pStyle w:val="style25"/>
+        <w:pStyle w:val="style26"/>
         <w:numPr>
           <w:ilvl w:val="0"/>
           <w:numId w:val="3"/>
@@ -1593,7 +1513,7 @@
     </w:p>
     <w:p>
       <w:pPr>
-        <w:pStyle w:val="style25"/>
+        <w:pStyle w:val="style26"/>
         <w:numPr>
           <w:ilvl w:val="1"/>
           <w:numId w:val="3"/>
@@ -1621,7 +1541,7 @@
     </w:p>
     <w:p>
       <w:pPr>
-        <w:pStyle w:val="style25"/>
+        <w:pStyle w:val="style26"/>
         <w:numPr>
           <w:ilvl w:val="1"/>
           <w:numId w:val="3"/>
@@ -1639,7 +1559,7 @@
     </w:p>
     <w:p>
       <w:pPr>
-        <w:pStyle w:val="style25"/>
+        <w:pStyle w:val="style26"/>
         <w:numPr>
           <w:ilvl w:val="1"/>
           <w:numId w:val="3"/>
@@ -1665,7 +1585,7 @@
     </w:p>
     <w:p>
       <w:pPr>
-        <w:pStyle w:val="style25"/>
+        <w:pStyle w:val="style26"/>
         <w:numPr>
           <w:ilvl w:val="0"/>
           <w:numId w:val="3"/>
@@ -1683,7 +1603,7 @@
     </w:p>
     <w:p>
       <w:pPr>
-        <w:pStyle w:val="style25"/>
+        <w:pStyle w:val="style26"/>
         <w:numPr>
           <w:ilvl w:val="1"/>
           <w:numId w:val="3"/>
@@ -1720,7 +1640,7 @@
     </w:p>
     <w:p>
       <w:pPr>
-        <w:pStyle w:val="style25"/>
+        <w:pStyle w:val="style26"/>
         <w:numPr>
           <w:ilvl w:val="1"/>
           <w:numId w:val="3"/>
@@ -1746,7 +1666,7 @@
     </w:p>
     <w:p>
       <w:pPr>
-        <w:pStyle w:val="style25"/>
+        <w:pStyle w:val="style26"/>
         <w:numPr>
           <w:ilvl w:val="1"/>
           <w:numId w:val="3"/>
@@ -1864,7 +1784,7 @@
     </w:p>
     <w:p>
       <w:pPr>
-        <w:pStyle w:val="style25"/>
+        <w:pStyle w:val="style26"/>
         <w:numPr>
           <w:ilvl w:val="1"/>
           <w:numId w:val="3"/>
@@ -1892,7 +1812,7 @@
     </w:p>
     <w:p>
       <w:pPr>
-        <w:pStyle w:val="style25"/>
+        <w:pStyle w:val="style26"/>
         <w:numPr>
           <w:ilvl w:val="1"/>
           <w:numId w:val="3"/>
@@ -1921,7 +1841,7 @@
     </w:p>
     <w:p>
       <w:pPr>
-        <w:pStyle w:val="style25"/>
+        <w:pStyle w:val="style26"/>
         <w:numPr>
           <w:ilvl w:val="1"/>
           <w:numId w:val="3"/>
@@ -1950,7 +1870,7 @@
     </w:p>
     <w:p>
       <w:pPr>
-        <w:pStyle w:val="style25"/>
+        <w:pStyle w:val="style26"/>
         <w:numPr>
           <w:ilvl w:val="1"/>
           <w:numId w:val="3"/>
@@ -1979,7 +1899,7 @@
     </w:p>
     <w:p>
       <w:pPr>
-        <w:pStyle w:val="style25"/>
+        <w:pStyle w:val="style26"/>
         <w:numPr>
           <w:ilvl w:val="1"/>
           <w:numId w:val="3"/>
@@ -2007,7 +1927,7 @@
     </w:p>
     <w:p>
       <w:pPr>
-        <w:pStyle w:val="style25"/>
+        <w:pStyle w:val="style26"/>
         <w:numPr>
           <w:ilvl w:val="1"/>
           <w:numId w:val="3"/>
@@ -2081,7 +2001,7 @@
     </w:p>
     <w:p>
       <w:pPr>
-        <w:pStyle w:val="style25"/>
+        <w:pStyle w:val="style26"/>
         <w:numPr>
           <w:ilvl w:val="1"/>
           <w:numId w:val="3"/>
@@ -2109,7 +2029,7 @@
     </w:p>
     <w:p>
       <w:pPr>
-        <w:pStyle w:val="style25"/>
+        <w:pStyle w:val="style26"/>
         <w:numPr>
           <w:ilvl w:val="1"/>
           <w:numId w:val="3"/>
@@ -2142,7 +2062,7 @@
     </w:p>
     <w:p>
       <w:pPr>
-        <w:pStyle w:val="style25"/>
+        <w:pStyle w:val="style26"/>
         <w:numPr>
           <w:ilvl w:val="0"/>
           <w:numId w:val="3"/>
@@ -2192,7 +2112,7 @@
     </w:p>
     <w:p>
       <w:pPr>
-        <w:pStyle w:val="style25"/>
+        <w:pStyle w:val="style26"/>
         <w:numPr>
           <w:ilvl w:val="1"/>
           <w:numId w:val="3"/>
@@ -2211,7 +2131,7 @@
     </w:p>
     <w:p>
       <w:pPr>
-        <w:pStyle w:val="style25"/>
+        <w:pStyle w:val="style26"/>
         <w:numPr>
           <w:ilvl w:val="1"/>
           <w:numId w:val="3"/>
@@ -2237,7 +2157,7 @@
     </w:p>
     <w:p>
       <w:pPr>
-        <w:pStyle w:val="style25"/>
+        <w:pStyle w:val="style26"/>
         <w:numPr>
           <w:ilvl w:val="1"/>
           <w:numId w:val="3"/>
@@ -2275,7 +2195,7 @@
     </w:p>
     <w:p>
       <w:pPr>
-        <w:pStyle w:val="style25"/>
+        <w:pStyle w:val="style26"/>
         <w:numPr>
           <w:ilvl w:val="1"/>
           <w:numId w:val="3"/>
@@ -2326,7 +2246,7 @@
     </w:p>
     <w:p>
       <w:pPr>
-        <w:pStyle w:val="style25"/>
+        <w:pStyle w:val="style26"/>
         <w:numPr>
           <w:ilvl w:val="1"/>
           <w:numId w:val="3"/>
@@ -2354,7 +2274,7 @@
     </w:p>
     <w:p>
       <w:pPr>
-        <w:pStyle w:val="style25"/>
+        <w:pStyle w:val="style26"/>
         <w:numPr>
           <w:ilvl w:val="1"/>
           <w:numId w:val="3"/>
@@ -2383,7 +2303,7 @@
     </w:p>
     <w:p>
       <w:pPr>
-        <w:pStyle w:val="style25"/>
+        <w:pStyle w:val="style26"/>
         <w:numPr>
           <w:ilvl w:val="1"/>
           <w:numId w:val="3"/>
@@ -2409,7 +2329,7 @@
     </w:p>
     <w:p>
       <w:pPr>
-        <w:pStyle w:val="style25"/>
+        <w:pStyle w:val="style26"/>
         <w:numPr>
           <w:ilvl w:val="1"/>
           <w:numId w:val="3"/>
@@ -2435,7 +2355,7 @@
     </w:p>
     <w:p>
       <w:pPr>
-        <w:pStyle w:val="style25"/>
+        <w:pStyle w:val="style26"/>
         <w:numPr>
           <w:ilvl w:val="1"/>
           <w:numId w:val="3"/>
@@ -2508,22 +2428,17 @@
     </w:p>
     <w:p>
       <w:pPr>
-        <w:pStyle w:val="style25"/>
+        <w:pStyle w:val="style26"/>
         <w:ind w:hanging="0" w:left="0" w:right="0"/>
         <w:jc w:val="left"/>
       </w:pPr>
       <w:r>
-        <w:rPr>
-          <w:rFonts w:ascii="宋体" w:hAnsi="宋体"/>
-          <w:color w:val="0000FF"/>
-          <w:sz w:val="24"/>
-          <w:szCs w:val="24"/>
-        </w:rPr>
+        <w:rPr/>
       </w:r>
     </w:p>
     <w:p>
       <w:pPr>
-        <w:pStyle w:val="style25"/>
+        <w:pStyle w:val="style26"/>
         <w:ind w:hanging="0" w:left="0" w:right="0"/>
         <w:jc w:val="left"/>
       </w:pPr>
@@ -2575,7 +2490,7 @@
     </w:p>
     <w:p>
       <w:pPr>
-        <w:pStyle w:val="style25"/>
+        <w:pStyle w:val="style26"/>
         <w:numPr>
           <w:ilvl w:val="0"/>
           <w:numId w:val="2"/>
@@ -2603,10 +2518,10 @@
       </w:tblPr>
       <w:tblGrid>
         <w:gridCol w:w="1704"/>
-        <w:gridCol w:w="813"/>
+        <w:gridCol w:w="811"/>
         <w:gridCol w:w="1842"/>
-        <w:gridCol w:w="1559"/>
-        <w:gridCol w:w="2604"/>
+        <w:gridCol w:w="1558"/>
+        <w:gridCol w:w="2607"/>
       </w:tblGrid>
       <w:tr>
         <w:trPr>
@@ -2619,7 +2534,7 @@
               <w:top w:color="4F81BD" w:space="0" w:sz="8" w:val="single"/>
               <w:bottom w:color="4F81BD" w:space="0" w:sz="8" w:val="single"/>
             </w:tcBorders>
-            <w:shd w:fill="auto" w:val="clear"/>
+            <w:shd w:fill="FFFFFF" w:val="clear"/>
             <w:tcMar>
               <w:top w:type="dxa" w:w="0"/>
               <w:left w:type="dxa" w:w="108"/>
@@ -2646,12 +2561,12 @@
         </w:tc>
         <w:tc>
           <w:tcPr>
-            <w:tcW w:type="dxa" w:w="813"/>
+            <w:tcW w:type="dxa" w:w="811"/>
             <w:tcBorders>
               <w:top w:color="4F81BD" w:space="0" w:sz="8" w:val="single"/>
               <w:bottom w:color="4F81BD" w:space="0" w:sz="8" w:val="single"/>
             </w:tcBorders>
-            <w:shd w:fill="auto" w:val="clear"/>
+            <w:shd w:fill="FFFFFF" w:val="clear"/>
             <w:tcMar>
               <w:top w:type="dxa" w:w="0"/>
               <w:left w:type="dxa" w:w="108"/>
@@ -2683,7 +2598,7 @@
               <w:top w:color="4F81BD" w:space="0" w:sz="8" w:val="single"/>
               <w:bottom w:color="4F81BD" w:space="0" w:sz="8" w:val="single"/>
             </w:tcBorders>
-            <w:shd w:fill="auto" w:val="clear"/>
+            <w:shd w:fill="FFFFFF" w:val="clear"/>
             <w:tcMar>
               <w:top w:type="dxa" w:w="0"/>
               <w:left w:type="dxa" w:w="108"/>
@@ -2710,12 +2625,12 @@
         </w:tc>
         <w:tc>
           <w:tcPr>
-            <w:tcW w:type="dxa" w:w="1559"/>
+            <w:tcW w:type="dxa" w:w="1558"/>
             <w:tcBorders>
               <w:top w:color="4F81BD" w:space="0" w:sz="8" w:val="single"/>
               <w:bottom w:color="4F81BD" w:space="0" w:sz="8" w:val="single"/>
             </w:tcBorders>
-            <w:shd w:fill="auto" w:val="clear"/>
+            <w:shd w:fill="FFFFFF" w:val="clear"/>
             <w:tcMar>
               <w:top w:type="dxa" w:w="0"/>
               <w:left w:type="dxa" w:w="108"/>
@@ -2742,12 +2657,12 @@
         </w:tc>
         <w:tc>
           <w:tcPr>
-            <w:tcW w:type="dxa" w:w="2604"/>
+            <w:tcW w:type="dxa" w:w="2607"/>
             <w:tcBorders>
               <w:top w:color="4F81BD" w:space="0" w:sz="8" w:val="single"/>
               <w:bottom w:color="4F81BD" w:space="0" w:sz="8" w:val="single"/>
             </w:tcBorders>
-            <w:shd w:fill="auto" w:val="clear"/>
+            <w:shd w:fill="FFFFFF" w:val="clear"/>
             <w:tcMar>
               <w:top w:type="dxa" w:w="0"/>
               <w:left w:type="dxa" w:w="108"/>
@@ -2785,7 +2700,7 @@
               <w:bottom w:color="00000A" w:space="0" w:sz="4" w:val="single"/>
               <w:right w:color="00000A" w:space="0" w:sz="4" w:val="single"/>
             </w:tcBorders>
-            <w:shd w:fill="auto" w:val="clear"/>
+            <w:shd w:fill="FFFFFF" w:val="clear"/>
             <w:tcMar>
               <w:top w:type="dxa" w:w="0"/>
               <w:left w:type="dxa" w:w="108"/>
@@ -2812,14 +2727,14 @@
         </w:tc>
         <w:tc>
           <w:tcPr>
-            <w:tcW w:type="dxa" w:w="813"/>
+            <w:tcW w:type="dxa" w:w="811"/>
             <w:tcBorders>
               <w:top w:color="4F81BD" w:space="0" w:sz="8" w:val="single"/>
               <w:left w:color="00000A" w:space="0" w:sz="4" w:val="single"/>
               <w:bottom w:color="00000A" w:space="0" w:sz="4" w:val="single"/>
               <w:right w:color="00000A" w:space="0" w:sz="4" w:val="single"/>
             </w:tcBorders>
-            <w:shd w:fill="auto" w:val="clear"/>
+            <w:shd w:fill="FFFFFF" w:val="clear"/>
             <w:tcMar>
               <w:top w:type="dxa" w:w="0"/>
               <w:left w:type="dxa" w:w="108"/>
@@ -2852,7 +2767,7 @@
               <w:bottom w:color="00000A" w:space="0" w:sz="4" w:val="single"/>
               <w:right w:color="00000A" w:space="0" w:sz="4" w:val="single"/>
             </w:tcBorders>
-            <w:shd w:fill="auto" w:val="clear"/>
+            <w:shd w:fill="FFFFFF" w:val="clear"/>
             <w:tcMar>
               <w:top w:type="dxa" w:w="0"/>
               <w:left w:type="dxa" w:w="108"/>
@@ -2878,14 +2793,14 @@
         </w:tc>
         <w:tc>
           <w:tcPr>
-            <w:tcW w:type="dxa" w:w="1559"/>
+            <w:tcW w:type="dxa" w:w="1558"/>
             <w:tcBorders>
               <w:top w:color="4F81BD" w:space="0" w:sz="8" w:val="single"/>
               <w:left w:color="00000A" w:space="0" w:sz="4" w:val="single"/>
               <w:bottom w:color="00000A" w:space="0" w:sz="4" w:val="single"/>
               <w:right w:color="00000A" w:space="0" w:sz="4" w:val="single"/>
             </w:tcBorders>
-            <w:shd w:fill="auto" w:val="clear"/>
+            <w:shd w:fill="FFFFFF" w:val="clear"/>
             <w:tcMar>
               <w:top w:type="dxa" w:w="0"/>
               <w:left w:type="dxa" w:w="108"/>
@@ -2911,13 +2826,13 @@
         </w:tc>
         <w:tc>
           <w:tcPr>
-            <w:tcW w:type="dxa" w:w="2604"/>
+            <w:tcW w:type="dxa" w:w="2607"/>
             <w:tcBorders>
               <w:top w:color="4F81BD" w:space="0" w:sz="8" w:val="single"/>
               <w:left w:color="00000A" w:space="0" w:sz="4" w:val="single"/>
               <w:bottom w:color="00000A" w:space="0" w:sz="4" w:val="single"/>
             </w:tcBorders>
-            <w:shd w:fill="auto" w:val="clear"/>
+            <w:shd w:fill="FFFFFF" w:val="clear"/>
             <w:tcMar>
               <w:top w:type="dxa" w:w="0"/>
               <w:left w:type="dxa" w:w="108"/>
@@ -2961,7 +2876,7 @@
               <w:bottom w:color="00000A" w:space="0" w:sz="4" w:val="single"/>
               <w:right w:color="00000A" w:space="0" w:sz="4" w:val="single"/>
             </w:tcBorders>
-            <w:shd w:fill="auto" w:val="clear"/>
+            <w:shd w:fill="FFFFFF" w:val="clear"/>
             <w:tcMar>
               <w:top w:type="dxa" w:w="0"/>
               <w:left w:type="dxa" w:w="108"/>
@@ -2988,14 +2903,14 @@
         </w:tc>
         <w:tc>
           <w:tcPr>
-            <w:tcW w:type="dxa" w:w="813"/>
-            <w:tcBorders>
-              <w:top w:color="00000A" w:space="0" w:sz="4" w:val="single"/>
-              <w:left w:color="00000A" w:space="0" w:sz="4" w:val="single"/>
-              <w:bottom w:color="00000A" w:space="0" w:sz="4" w:val="single"/>
-              <w:right w:color="00000A" w:space="0" w:sz="4" w:val="single"/>
-            </w:tcBorders>
-            <w:shd w:fill="auto" w:val="clear"/>
+            <w:tcW w:type="dxa" w:w="811"/>
+            <w:tcBorders>
+              <w:top w:color="00000A" w:space="0" w:sz="4" w:val="single"/>
+              <w:left w:color="00000A" w:space="0" w:sz="4" w:val="single"/>
+              <w:bottom w:color="00000A" w:space="0" w:sz="4" w:val="single"/>
+              <w:right w:color="00000A" w:space="0" w:sz="4" w:val="single"/>
+            </w:tcBorders>
+            <w:shd w:fill="FFFFFF" w:val="clear"/>
             <w:tcMar>
               <w:top w:type="dxa" w:w="0"/>
               <w:left w:type="dxa" w:w="108"/>
@@ -3028,7 +2943,7 @@
               <w:bottom w:color="00000A" w:space="0" w:sz="4" w:val="single"/>
               <w:right w:color="00000A" w:space="0" w:sz="4" w:val="single"/>
             </w:tcBorders>
-            <w:shd w:fill="auto" w:val="clear"/>
+            <w:shd w:fill="FFFFFF" w:val="clear"/>
             <w:tcMar>
               <w:top w:type="dxa" w:w="0"/>
               <w:left w:type="dxa" w:w="108"/>
@@ -3054,14 +2969,14 @@
         </w:tc>
         <w:tc>
           <w:tcPr>
-            <w:tcW w:type="dxa" w:w="1559"/>
-            <w:tcBorders>
-              <w:top w:color="00000A" w:space="0" w:sz="4" w:val="single"/>
-              <w:left w:color="00000A" w:space="0" w:sz="4" w:val="single"/>
-              <w:bottom w:color="00000A" w:space="0" w:sz="4" w:val="single"/>
-              <w:right w:color="00000A" w:space="0" w:sz="4" w:val="single"/>
-            </w:tcBorders>
-            <w:shd w:fill="auto" w:val="clear"/>
+            <w:tcW w:type="dxa" w:w="1558"/>
+            <w:tcBorders>
+              <w:top w:color="00000A" w:space="0" w:sz="4" w:val="single"/>
+              <w:left w:color="00000A" w:space="0" w:sz="4" w:val="single"/>
+              <w:bottom w:color="00000A" w:space="0" w:sz="4" w:val="single"/>
+              <w:right w:color="00000A" w:space="0" w:sz="4" w:val="single"/>
+            </w:tcBorders>
+            <w:shd w:fill="FFFFFF" w:val="clear"/>
             <w:tcMar>
               <w:top w:type="dxa" w:w="0"/>
               <w:left w:type="dxa" w:w="108"/>
@@ -3087,13 +3002,13 @@
         </w:tc>
         <w:tc>
           <w:tcPr>
-            <w:tcW w:type="dxa" w:w="2604"/>
-            <w:tcBorders>
-              <w:top w:color="00000A" w:space="0" w:sz="4" w:val="single"/>
-              <w:left w:color="00000A" w:space="0" w:sz="4" w:val="single"/>
-              <w:bottom w:color="00000A" w:space="0" w:sz="4" w:val="single"/>
-            </w:tcBorders>
-            <w:shd w:fill="auto" w:val="clear"/>
+            <w:tcW w:type="dxa" w:w="2607"/>
+            <w:tcBorders>
+              <w:top w:color="00000A" w:space="0" w:sz="4" w:val="single"/>
+              <w:left w:color="00000A" w:space="0" w:sz="4" w:val="single"/>
+              <w:bottom w:color="00000A" w:space="0" w:sz="4" w:val="single"/>
+            </w:tcBorders>
+            <w:shd w:fill="FFFFFF" w:val="clear"/>
             <w:tcMar>
               <w:top w:type="dxa" w:w="0"/>
               <w:left w:type="dxa" w:w="108"/>
@@ -3129,7 +3044,7 @@
               <w:bottom w:color="00000A" w:space="0" w:sz="4" w:val="single"/>
               <w:right w:color="00000A" w:space="0" w:sz="4" w:val="single"/>
             </w:tcBorders>
-            <w:shd w:fill="auto" w:val="clear"/>
+            <w:shd w:fill="FFFFFF" w:val="clear"/>
             <w:tcMar>
               <w:top w:type="dxa" w:w="0"/>
               <w:left w:type="dxa" w:w="108"/>
@@ -3156,14 +3071,14 @@
         </w:tc>
         <w:tc>
           <w:tcPr>
-            <w:tcW w:type="dxa" w:w="813"/>
-            <w:tcBorders>
-              <w:top w:color="00000A" w:space="0" w:sz="4" w:val="single"/>
-              <w:left w:color="00000A" w:space="0" w:sz="4" w:val="single"/>
-              <w:bottom w:color="00000A" w:space="0" w:sz="4" w:val="single"/>
-              <w:right w:color="00000A" w:space="0" w:sz="4" w:val="single"/>
-            </w:tcBorders>
-            <w:shd w:fill="auto" w:val="clear"/>
+            <w:tcW w:type="dxa" w:w="811"/>
+            <w:tcBorders>
+              <w:top w:color="00000A" w:space="0" w:sz="4" w:val="single"/>
+              <w:left w:color="00000A" w:space="0" w:sz="4" w:val="single"/>
+              <w:bottom w:color="00000A" w:space="0" w:sz="4" w:val="single"/>
+              <w:right w:color="00000A" w:space="0" w:sz="4" w:val="single"/>
+            </w:tcBorders>
+            <w:shd w:fill="FFFFFF" w:val="clear"/>
             <w:tcMar>
               <w:top w:type="dxa" w:w="0"/>
               <w:left w:type="dxa" w:w="108"/>
@@ -3195,7 +3110,7 @@
               <w:bottom w:color="00000A" w:space="0" w:sz="4" w:val="single"/>
               <w:right w:color="00000A" w:space="0" w:sz="4" w:val="single"/>
             </w:tcBorders>
-            <w:shd w:fill="auto" w:val="clear"/>
+            <w:shd w:fill="FFFFFF" w:val="clear"/>
             <w:tcMar>
               <w:top w:type="dxa" w:w="0"/>
               <w:left w:type="dxa" w:w="108"/>
@@ -3220,14 +3135,14 @@
         </w:tc>
         <w:tc>
           <w:tcPr>
-            <w:tcW w:type="dxa" w:w="1559"/>
-            <w:tcBorders>
-              <w:top w:color="00000A" w:space="0" w:sz="4" w:val="single"/>
-              <w:left w:color="00000A" w:space="0" w:sz="4" w:val="single"/>
-              <w:bottom w:color="00000A" w:space="0" w:sz="4" w:val="single"/>
-              <w:right w:color="00000A" w:space="0" w:sz="4" w:val="single"/>
-            </w:tcBorders>
-            <w:shd w:fill="auto" w:val="clear"/>
+            <w:tcW w:type="dxa" w:w="1558"/>
+            <w:tcBorders>
+              <w:top w:color="00000A" w:space="0" w:sz="4" w:val="single"/>
+              <w:left w:color="00000A" w:space="0" w:sz="4" w:val="single"/>
+              <w:bottom w:color="00000A" w:space="0" w:sz="4" w:val="single"/>
+              <w:right w:color="00000A" w:space="0" w:sz="4" w:val="single"/>
+            </w:tcBorders>
+            <w:shd w:fill="FFFFFF" w:val="clear"/>
             <w:tcMar>
               <w:top w:type="dxa" w:w="0"/>
               <w:left w:type="dxa" w:w="108"/>
@@ -3252,13 +3167,13 @@
         </w:tc>
         <w:tc>
           <w:tcPr>
-            <w:tcW w:type="dxa" w:w="2604"/>
-            <w:tcBorders>
-              <w:top w:color="00000A" w:space="0" w:sz="4" w:val="single"/>
-              <w:left w:color="00000A" w:space="0" w:sz="4" w:val="single"/>
-              <w:bottom w:color="00000A" w:space="0" w:sz="4" w:val="single"/>
-            </w:tcBorders>
-            <w:shd w:fill="auto" w:val="clear"/>
+            <w:tcW w:type="dxa" w:w="2607"/>
+            <w:tcBorders>
+              <w:top w:color="00000A" w:space="0" w:sz="4" w:val="single"/>
+              <w:left w:color="00000A" w:space="0" w:sz="4" w:val="single"/>
+              <w:bottom w:color="00000A" w:space="0" w:sz="4" w:val="single"/>
+            </w:tcBorders>
+            <w:shd w:fill="FFFFFF" w:val="clear"/>
             <w:tcMar>
               <w:top w:type="dxa" w:w="0"/>
               <w:left w:type="dxa" w:w="108"/>
@@ -3294,7 +3209,7 @@
               <w:bottom w:color="4F81BD" w:space="0" w:sz="8" w:val="single"/>
               <w:right w:color="00000A" w:space="0" w:sz="4" w:val="single"/>
             </w:tcBorders>
-            <w:shd w:fill="auto" w:val="clear"/>
+            <w:shd w:fill="FFFFFF" w:val="clear"/>
             <w:tcMar>
               <w:top w:type="dxa" w:w="0"/>
               <w:left w:type="dxa" w:w="108"/>
@@ -3321,14 +3236,14 @@
         </w:tc>
         <w:tc>
           <w:tcPr>
-            <w:tcW w:type="dxa" w:w="813"/>
+            <w:tcW w:type="dxa" w:w="811"/>
             <w:tcBorders>
               <w:top w:color="00000A" w:space="0" w:sz="4" w:val="single"/>
               <w:left w:color="00000A" w:space="0" w:sz="4" w:val="single"/>
               <w:bottom w:color="4F81BD" w:space="0" w:sz="8" w:val="single"/>
               <w:right w:color="00000A" w:space="0" w:sz="4" w:val="single"/>
             </w:tcBorders>
-            <w:shd w:fill="auto" w:val="clear"/>
+            <w:shd w:fill="FFFFFF" w:val="clear"/>
             <w:tcMar>
               <w:top w:type="dxa" w:w="0"/>
               <w:left w:type="dxa" w:w="108"/>
@@ -3360,7 +3275,7 @@
               <w:bottom w:color="4F81BD" w:space="0" w:sz="8" w:val="single"/>
               <w:right w:color="00000A" w:space="0" w:sz="4" w:val="single"/>
             </w:tcBorders>
-            <w:shd w:fill="auto" w:val="clear"/>
+            <w:shd w:fill="FFFFFF" w:val="clear"/>
             <w:tcMar>
               <w:top w:type="dxa" w:w="0"/>
               <w:left w:type="dxa" w:w="108"/>
@@ -3385,14 +3300,14 @@
         </w:tc>
         <w:tc>
           <w:tcPr>
-            <w:tcW w:type="dxa" w:w="1559"/>
+            <w:tcW w:type="dxa" w:w="1558"/>
             <w:tcBorders>
               <w:top w:color="00000A" w:space="0" w:sz="4" w:val="single"/>
               <w:left w:color="00000A" w:space="0" w:sz="4" w:val="single"/>
               <w:bottom w:color="4F81BD" w:space="0" w:sz="8" w:val="single"/>
               <w:right w:color="00000A" w:space="0" w:sz="4" w:val="single"/>
             </w:tcBorders>
-            <w:shd w:fill="auto" w:val="clear"/>
+            <w:shd w:fill="FFFFFF" w:val="clear"/>
             <w:tcMar>
               <w:top w:type="dxa" w:w="0"/>
               <w:left w:type="dxa" w:w="108"/>
@@ -3417,13 +3332,13 @@
         </w:tc>
         <w:tc>
           <w:tcPr>
-            <w:tcW w:type="dxa" w:w="2604"/>
+            <w:tcW w:type="dxa" w:w="2607"/>
             <w:tcBorders>
               <w:top w:color="00000A" w:space="0" w:sz="4" w:val="single"/>
               <w:left w:color="00000A" w:space="0" w:sz="4" w:val="single"/>
               <w:bottom w:color="4F81BD" w:space="0" w:sz="8" w:val="single"/>
             </w:tcBorders>
-            <w:shd w:fill="auto" w:val="clear"/>
+            <w:shd w:fill="FFFFFF" w:val="clear"/>
             <w:tcMar>
               <w:top w:type="dxa" w:w="0"/>
               <w:left w:type="dxa" w:w="108"/>
@@ -3454,16 +3369,12 @@
         <w:jc w:val="left"/>
       </w:pPr>
       <w:r>
-        <w:rPr>
-          <w:rFonts w:ascii="宋体" w:hAnsi="宋体"/>
-          <w:sz w:val="24"/>
-          <w:szCs w:val="24"/>
-        </w:rPr>
+        <w:rPr/>
       </w:r>
     </w:p>
     <w:p>
       <w:pPr>
-        <w:pStyle w:val="style25"/>
+        <w:pStyle w:val="style26"/>
         <w:numPr>
           <w:ilvl w:val="0"/>
           <w:numId w:val="2"/>
@@ -3544,11 +3455,11 @@
         <w:tblInd w:type="dxa" w:w="-108"/>
       </w:tblPr>
       <w:tblGrid>
-        <w:gridCol w:w="1868"/>
+        <w:gridCol w:w="1867"/>
         <w:gridCol w:w="791"/>
         <w:gridCol w:w="1700"/>
-        <w:gridCol w:w="1417"/>
-        <w:gridCol w:w="2746"/>
+        <w:gridCol w:w="1416"/>
+        <w:gridCol w:w="2748"/>
       </w:tblGrid>
       <w:tr>
         <w:trPr>
@@ -3556,12 +3467,12 @@
         </w:trPr>
         <w:tc>
           <w:tcPr>
-            <w:tcW w:type="dxa" w:w="1868"/>
+            <w:tcW w:type="dxa" w:w="1867"/>
             <w:tcBorders>
               <w:top w:color="4F81BD" w:space="0" w:sz="8" w:val="single"/>
               <w:bottom w:color="4F81BD" w:space="0" w:sz="8" w:val="single"/>
             </w:tcBorders>
-            <w:shd w:fill="auto" w:val="clear"/>
+            <w:shd w:fill="FFFFFF" w:val="clear"/>
             <w:tcMar>
               <w:top w:type="dxa" w:w="0"/>
               <w:left w:type="dxa" w:w="108"/>
@@ -3593,7 +3504,7 @@
               <w:top w:color="4F81BD" w:space="0" w:sz="8" w:val="single"/>
               <w:bottom w:color="4F81BD" w:space="0" w:sz="8" w:val="single"/>
             </w:tcBorders>
-            <w:shd w:fill="auto" w:val="clear"/>
+            <w:shd w:fill="FFFFFF" w:val="clear"/>
             <w:tcMar>
               <w:top w:type="dxa" w:w="0"/>
               <w:left w:type="dxa" w:w="108"/>
@@ -3625,7 +3536,7 @@
               <w:top w:color="4F81BD" w:space="0" w:sz="8" w:val="single"/>
               <w:bottom w:color="4F81BD" w:space="0" w:sz="8" w:val="single"/>
             </w:tcBorders>
-            <w:shd w:fill="auto" w:val="clear"/>
+            <w:shd w:fill="FFFFFF" w:val="clear"/>
             <w:tcMar>
               <w:top w:type="dxa" w:w="0"/>
               <w:left w:type="dxa" w:w="108"/>
@@ -3652,12 +3563,12 @@
         </w:tc>
         <w:tc>
           <w:tcPr>
-            <w:tcW w:type="dxa" w:w="1417"/>
+            <w:tcW w:type="dxa" w:w="1416"/>
             <w:tcBorders>
               <w:top w:color="4F81BD" w:space="0" w:sz="8" w:val="single"/>
               <w:bottom w:color="4F81BD" w:space="0" w:sz="8" w:val="single"/>
             </w:tcBorders>
-            <w:shd w:fill="auto" w:val="clear"/>
+            <w:shd w:fill="FFFFFF" w:val="clear"/>
             <w:tcMar>
               <w:top w:type="dxa" w:w="0"/>
               <w:left w:type="dxa" w:w="108"/>
@@ -3684,12 +3595,12 @@
         </w:tc>
         <w:tc>
           <w:tcPr>
-            <w:tcW w:type="dxa" w:w="2746"/>
+            <w:tcW w:type="dxa" w:w="2748"/>
             <w:tcBorders>
               <w:top w:color="4F81BD" w:space="0" w:sz="8" w:val="single"/>
               <w:bottom w:color="4F81BD" w:space="0" w:sz="8" w:val="single"/>
             </w:tcBorders>
-            <w:shd w:fill="auto" w:val="clear"/>
+            <w:shd w:fill="FFFFFF" w:val="clear"/>
             <w:tcMar>
               <w:top w:type="dxa" w:w="0"/>
               <w:left w:type="dxa" w:w="108"/>
@@ -3721,13 +3632,13 @@
         </w:trPr>
         <w:tc>
           <w:tcPr>
-            <w:tcW w:type="dxa" w:w="1868"/>
+            <w:tcW w:type="dxa" w:w="1867"/>
             <w:tcBorders>
               <w:top w:color="4F81BD" w:space="0" w:sz="8" w:val="single"/>
               <w:bottom w:color="00000A" w:space="0" w:sz="4" w:val="single"/>
               <w:right w:color="00000A" w:space="0" w:sz="4" w:val="single"/>
             </w:tcBorders>
-            <w:shd w:fill="auto" w:val="clear"/>
+            <w:shd w:fill="FFFFFF" w:val="clear"/>
             <w:tcMar>
               <w:top w:type="dxa" w:w="0"/>
               <w:left w:type="dxa" w:w="108"/>
@@ -3761,7 +3672,7 @@
               <w:bottom w:color="00000A" w:space="0" w:sz="4" w:val="single"/>
               <w:right w:color="00000A" w:space="0" w:sz="4" w:val="single"/>
             </w:tcBorders>
-            <w:shd w:fill="auto" w:val="clear"/>
+            <w:shd w:fill="FFFFFF" w:val="clear"/>
             <w:tcMar>
               <w:top w:type="dxa" w:w="0"/>
               <w:left w:type="dxa" w:w="108"/>
@@ -3793,7 +3704,7 @@
               <w:bottom w:color="00000A" w:space="0" w:sz="4" w:val="single"/>
               <w:right w:color="00000A" w:space="0" w:sz="4" w:val="single"/>
             </w:tcBorders>
-            <w:shd w:fill="auto" w:val="clear"/>
+            <w:shd w:fill="FFFFFF" w:val="clear"/>
             <w:tcMar>
               <w:top w:type="dxa" w:w="0"/>
               <w:left w:type="dxa" w:w="108"/>
@@ -3908,14 +3819,14 @@
         </w:tc>
         <w:tc>
           <w:tcPr>
-            <w:tcW w:type="dxa" w:w="1417"/>
+            <w:tcW w:type="dxa" w:w="1416"/>
             <w:tcBorders>
               <w:top w:color="4F81BD" w:space="0" w:sz="8" w:val="single"/>
               <w:left w:color="00000A" w:space="0" w:sz="4" w:val="single"/>
               <w:bottom w:color="00000A" w:space="0" w:sz="4" w:val="single"/>
               <w:right w:color="00000A" w:space="0" w:sz="4" w:val="single"/>
             </w:tcBorders>
-            <w:shd w:fill="auto" w:val="clear"/>
+            <w:shd w:fill="FFFFFF" w:val="clear"/>
             <w:tcMar>
               <w:top w:type="dxa" w:w="0"/>
               <w:left w:type="dxa" w:w="108"/>
@@ -3959,13 +3870,13 @@
         </w:tc>
         <w:tc>
           <w:tcPr>
-            <w:tcW w:type="dxa" w:w="2746"/>
+            <w:tcW w:type="dxa" w:w="2748"/>
             <w:tcBorders>
               <w:top w:color="4F81BD" w:space="0" w:sz="8" w:val="single"/>
               <w:left w:color="00000A" w:space="0" w:sz="4" w:val="single"/>
               <w:bottom w:color="00000A" w:space="0" w:sz="4" w:val="single"/>
             </w:tcBorders>
-            <w:shd w:fill="auto" w:val="clear"/>
+            <w:shd w:fill="FFFFFF" w:val="clear"/>
             <w:tcMar>
               <w:top w:type="dxa" w:w="0"/>
               <w:left w:type="dxa" w:w="108"/>
@@ -4047,9 +3958,7 @@
               <w:jc w:val="left"/>
             </w:pPr>
             <w:r>
-              <w:rPr>
-                <w:color w:val="FF0000"/>
-              </w:rPr>
+              <w:rPr/>
             </w:r>
           </w:p>
         </w:tc>
@@ -4060,13 +3969,13 @@
         </w:trPr>
         <w:tc>
           <w:tcPr>
-            <w:tcW w:type="dxa" w:w="1868"/>
-            <w:tcBorders>
-              <w:top w:color="00000A" w:space="0" w:sz="4" w:val="single"/>
-              <w:bottom w:color="00000A" w:space="0" w:sz="4" w:val="single"/>
-              <w:right w:color="00000A" w:space="0" w:sz="4" w:val="single"/>
-            </w:tcBorders>
-            <w:shd w:fill="auto" w:val="clear"/>
+            <w:tcW w:type="dxa" w:w="1867"/>
+            <w:tcBorders>
+              <w:top w:color="00000A" w:space="0" w:sz="4" w:val="single"/>
+              <w:bottom w:color="00000A" w:space="0" w:sz="4" w:val="single"/>
+              <w:right w:color="00000A" w:space="0" w:sz="4" w:val="single"/>
+            </w:tcBorders>
+            <w:shd w:fill="FFFFFF" w:val="clear"/>
             <w:tcMar>
               <w:top w:type="dxa" w:w="0"/>
               <w:left w:type="dxa" w:w="108"/>
@@ -4100,7 +4009,7 @@
               <w:bottom w:color="00000A" w:space="0" w:sz="4" w:val="single"/>
               <w:right w:color="00000A" w:space="0" w:sz="4" w:val="single"/>
             </w:tcBorders>
-            <w:shd w:fill="auto" w:val="clear"/>
+            <w:shd w:fill="FFFFFF" w:val="clear"/>
             <w:tcMar>
               <w:top w:type="dxa" w:w="0"/>
               <w:left w:type="dxa" w:w="108"/>
@@ -4132,7 +4041,7 @@
               <w:bottom w:color="00000A" w:space="0" w:sz="4" w:val="single"/>
               <w:right w:color="00000A" w:space="0" w:sz="4" w:val="single"/>
             </w:tcBorders>
-            <w:shd w:fill="auto" w:val="clear"/>
+            <w:shd w:fill="FFFFFF" w:val="clear"/>
             <w:tcMar>
               <w:top w:type="dxa" w:w="0"/>
               <w:left w:type="dxa" w:w="108"/>
@@ -4215,14 +4124,14 @@
         </w:tc>
         <w:tc>
           <w:tcPr>
-            <w:tcW w:type="dxa" w:w="1417"/>
-            <w:tcBorders>
-              <w:top w:color="00000A" w:space="0" w:sz="4" w:val="single"/>
-              <w:left w:color="00000A" w:space="0" w:sz="4" w:val="single"/>
-              <w:bottom w:color="00000A" w:space="0" w:sz="4" w:val="single"/>
-              <w:right w:color="00000A" w:space="0" w:sz="4" w:val="single"/>
-            </w:tcBorders>
-            <w:shd w:fill="auto" w:val="clear"/>
+            <w:tcW w:type="dxa" w:w="1416"/>
+            <w:tcBorders>
+              <w:top w:color="00000A" w:space="0" w:sz="4" w:val="single"/>
+              <w:left w:color="00000A" w:space="0" w:sz="4" w:val="single"/>
+              <w:bottom w:color="00000A" w:space="0" w:sz="4" w:val="single"/>
+              <w:right w:color="00000A" w:space="0" w:sz="4" w:val="single"/>
+            </w:tcBorders>
+            <w:shd w:fill="FFFFFF" w:val="clear"/>
             <w:tcMar>
               <w:top w:type="dxa" w:w="0"/>
               <w:left w:type="dxa" w:w="108"/>
@@ -4308,13 +4217,13 @@
         </w:tc>
         <w:tc>
           <w:tcPr>
-            <w:tcW w:type="dxa" w:w="2746"/>
-            <w:tcBorders>
-              <w:top w:color="00000A" w:space="0" w:sz="4" w:val="single"/>
-              <w:left w:color="00000A" w:space="0" w:sz="4" w:val="single"/>
-              <w:bottom w:color="00000A" w:space="0" w:sz="4" w:val="single"/>
-            </w:tcBorders>
-            <w:shd w:fill="auto" w:val="clear"/>
+            <w:tcW w:type="dxa" w:w="2748"/>
+            <w:tcBorders>
+              <w:top w:color="00000A" w:space="0" w:sz="4" w:val="single"/>
+              <w:left w:color="00000A" w:space="0" w:sz="4" w:val="single"/>
+              <w:bottom w:color="00000A" w:space="0" w:sz="4" w:val="single"/>
+            </w:tcBorders>
+            <w:shd w:fill="FFFFFF" w:val="clear"/>
             <w:tcMar>
               <w:top w:type="dxa" w:w="0"/>
               <w:left w:type="dxa" w:w="108"/>
@@ -4432,13 +4341,13 @@
         </w:trPr>
         <w:tc>
           <w:tcPr>
-            <w:tcW w:type="dxa" w:w="1868"/>
-            <w:tcBorders>
-              <w:top w:color="00000A" w:space="0" w:sz="4" w:val="single"/>
-              <w:bottom w:color="00000A" w:space="0" w:sz="4" w:val="single"/>
-              <w:right w:color="00000A" w:space="0" w:sz="4" w:val="single"/>
-            </w:tcBorders>
-            <w:shd w:fill="auto" w:val="clear"/>
+            <w:tcW w:type="dxa" w:w="1867"/>
+            <w:tcBorders>
+              <w:top w:color="00000A" w:space="0" w:sz="4" w:val="single"/>
+              <w:bottom w:color="00000A" w:space="0" w:sz="4" w:val="single"/>
+              <w:right w:color="00000A" w:space="0" w:sz="4" w:val="single"/>
+            </w:tcBorders>
+            <w:shd w:fill="FFFFFF" w:val="clear"/>
             <w:tcMar>
               <w:top w:type="dxa" w:w="0"/>
               <w:left w:type="dxa" w:w="108"/>
@@ -4472,7 +4381,7 @@
               <w:bottom w:color="00000A" w:space="0" w:sz="4" w:val="single"/>
               <w:right w:color="00000A" w:space="0" w:sz="4" w:val="single"/>
             </w:tcBorders>
-            <w:shd w:fill="auto" w:val="clear"/>
+            <w:shd w:fill="FFFFFF" w:val="clear"/>
             <w:tcMar>
               <w:top w:type="dxa" w:w="0"/>
               <w:left w:type="dxa" w:w="108"/>
@@ -4504,7 +4413,7 @@
               <w:bottom w:color="00000A" w:space="0" w:sz="4" w:val="single"/>
               <w:right w:color="00000A" w:space="0" w:sz="4" w:val="single"/>
             </w:tcBorders>
-            <w:shd w:fill="auto" w:val="clear"/>
+            <w:shd w:fill="FFFFFF" w:val="clear"/>
             <w:tcMar>
               <w:top w:type="dxa" w:w="0"/>
               <w:left w:type="dxa" w:w="108"/>
@@ -4529,14 +4438,14 @@
         </w:tc>
         <w:tc>
           <w:tcPr>
-            <w:tcW w:type="dxa" w:w="1417"/>
-            <w:tcBorders>
-              <w:top w:color="00000A" w:space="0" w:sz="4" w:val="single"/>
-              <w:left w:color="00000A" w:space="0" w:sz="4" w:val="single"/>
-              <w:bottom w:color="00000A" w:space="0" w:sz="4" w:val="single"/>
-              <w:right w:color="00000A" w:space="0" w:sz="4" w:val="single"/>
-            </w:tcBorders>
-            <w:shd w:fill="auto" w:val="clear"/>
+            <w:tcW w:type="dxa" w:w="1416"/>
+            <w:tcBorders>
+              <w:top w:color="00000A" w:space="0" w:sz="4" w:val="single"/>
+              <w:left w:color="00000A" w:space="0" w:sz="4" w:val="single"/>
+              <w:bottom w:color="00000A" w:space="0" w:sz="4" w:val="single"/>
+              <w:right w:color="00000A" w:space="0" w:sz="4" w:val="single"/>
+            </w:tcBorders>
+            <w:shd w:fill="FFFFFF" w:val="clear"/>
             <w:tcMar>
               <w:top w:type="dxa" w:w="0"/>
               <w:left w:type="dxa" w:w="108"/>
@@ -4562,13 +4471,13 @@
         </w:tc>
         <w:tc>
           <w:tcPr>
-            <w:tcW w:type="dxa" w:w="2746"/>
-            <w:tcBorders>
-              <w:top w:color="00000A" w:space="0" w:sz="4" w:val="single"/>
-              <w:left w:color="00000A" w:space="0" w:sz="4" w:val="single"/>
-              <w:bottom w:color="00000A" w:space="0" w:sz="4" w:val="single"/>
-            </w:tcBorders>
-            <w:shd w:fill="auto" w:val="clear"/>
+            <w:tcW w:type="dxa" w:w="2748"/>
+            <w:tcBorders>
+              <w:top w:color="00000A" w:space="0" w:sz="4" w:val="single"/>
+              <w:left w:color="00000A" w:space="0" w:sz="4" w:val="single"/>
+              <w:bottom w:color="00000A" w:space="0" w:sz="4" w:val="single"/>
+            </w:tcBorders>
+            <w:shd w:fill="FFFFFF" w:val="clear"/>
             <w:tcMar>
               <w:top w:type="dxa" w:w="0"/>
               <w:left w:type="dxa" w:w="108"/>
@@ -4598,13 +4507,13 @@
         </w:trPr>
         <w:tc>
           <w:tcPr>
-            <w:tcW w:type="dxa" w:w="1868"/>
-            <w:tcBorders>
-              <w:top w:color="00000A" w:space="0" w:sz="4" w:val="single"/>
-              <w:bottom w:color="00000A" w:space="0" w:sz="4" w:val="single"/>
-              <w:right w:color="00000A" w:space="0" w:sz="4" w:val="single"/>
-            </w:tcBorders>
-            <w:shd w:fill="auto" w:val="clear"/>
+            <w:tcW w:type="dxa" w:w="1867"/>
+            <w:tcBorders>
+              <w:top w:color="00000A" w:space="0" w:sz="4" w:val="single"/>
+              <w:bottom w:color="00000A" w:space="0" w:sz="4" w:val="single"/>
+              <w:right w:color="00000A" w:space="0" w:sz="4" w:val="single"/>
+            </w:tcBorders>
+            <w:shd w:fill="FFFFFF" w:val="clear"/>
             <w:tcMar>
               <w:top w:type="dxa" w:w="0"/>
               <w:left w:type="dxa" w:w="108"/>
@@ -4638,7 +4547,7 @@
               <w:bottom w:color="00000A" w:space="0" w:sz="4" w:val="single"/>
               <w:right w:color="00000A" w:space="0" w:sz="4" w:val="single"/>
             </w:tcBorders>
-            <w:shd w:fill="auto" w:val="clear"/>
+            <w:shd w:fill="FFFFFF" w:val="clear"/>
             <w:tcMar>
               <w:top w:type="dxa" w:w="0"/>
               <w:left w:type="dxa" w:w="108"/>
@@ -4670,7 +4579,7 @@
               <w:bottom w:color="00000A" w:space="0" w:sz="4" w:val="single"/>
               <w:right w:color="00000A" w:space="0" w:sz="4" w:val="single"/>
             </w:tcBorders>
-            <w:shd w:fill="auto" w:val="clear"/>
+            <w:shd w:fill="FFFFFF" w:val="clear"/>
             <w:tcMar>
               <w:top w:type="dxa" w:w="0"/>
               <w:left w:type="dxa" w:w="108"/>
@@ -4695,14 +4604,14 @@
         </w:tc>
         <w:tc>
           <w:tcPr>
-            <w:tcW w:type="dxa" w:w="1417"/>
-            <w:tcBorders>
-              <w:top w:color="00000A" w:space="0" w:sz="4" w:val="single"/>
-              <w:left w:color="00000A" w:space="0" w:sz="4" w:val="single"/>
-              <w:bottom w:color="00000A" w:space="0" w:sz="4" w:val="single"/>
-              <w:right w:color="00000A" w:space="0" w:sz="4" w:val="single"/>
-            </w:tcBorders>
-            <w:shd w:fill="auto" w:val="clear"/>
+            <w:tcW w:type="dxa" w:w="1416"/>
+            <w:tcBorders>
+              <w:top w:color="00000A" w:space="0" w:sz="4" w:val="single"/>
+              <w:left w:color="00000A" w:space="0" w:sz="4" w:val="single"/>
+              <w:bottom w:color="00000A" w:space="0" w:sz="4" w:val="single"/>
+              <w:right w:color="00000A" w:space="0" w:sz="4" w:val="single"/>
+            </w:tcBorders>
+            <w:shd w:fill="FFFFFF" w:val="clear"/>
             <w:tcMar>
               <w:top w:type="dxa" w:w="0"/>
               <w:left w:type="dxa" w:w="108"/>
@@ -4735,13 +4644,13 @@
         </w:tc>
         <w:tc>
           <w:tcPr>
-            <w:tcW w:type="dxa" w:w="2746"/>
-            <w:tcBorders>
-              <w:top w:color="00000A" w:space="0" w:sz="4" w:val="single"/>
-              <w:left w:color="00000A" w:space="0" w:sz="4" w:val="single"/>
-              <w:bottom w:color="00000A" w:space="0" w:sz="4" w:val="single"/>
-            </w:tcBorders>
-            <w:shd w:fill="auto" w:val="clear"/>
+            <w:tcW w:type="dxa" w:w="2748"/>
+            <w:tcBorders>
+              <w:top w:color="00000A" w:space="0" w:sz="4" w:val="single"/>
+              <w:left w:color="00000A" w:space="0" w:sz="4" w:val="single"/>
+              <w:bottom w:color="00000A" w:space="0" w:sz="4" w:val="single"/>
+            </w:tcBorders>
+            <w:shd w:fill="FFFFFF" w:val="clear"/>
             <w:tcMar>
               <w:top w:type="dxa" w:w="0"/>
               <w:left w:type="dxa" w:w="108"/>
@@ -4771,13 +4680,13 @@
         </w:trPr>
         <w:tc>
           <w:tcPr>
-            <w:tcW w:type="dxa" w:w="1868"/>
-            <w:tcBorders>
-              <w:top w:color="00000A" w:space="0" w:sz="4" w:val="single"/>
-              <w:bottom w:color="00000A" w:space="0" w:sz="4" w:val="single"/>
-              <w:right w:color="00000A" w:space="0" w:sz="4" w:val="single"/>
-            </w:tcBorders>
-            <w:shd w:fill="auto" w:val="clear"/>
+            <w:tcW w:type="dxa" w:w="1867"/>
+            <w:tcBorders>
+              <w:top w:color="00000A" w:space="0" w:sz="4" w:val="single"/>
+              <w:bottom w:color="00000A" w:space="0" w:sz="4" w:val="single"/>
+              <w:right w:color="00000A" w:space="0" w:sz="4" w:val="single"/>
+            </w:tcBorders>
+            <w:shd w:fill="FFFFFF" w:val="clear"/>
             <w:tcMar>
               <w:top w:type="dxa" w:w="0"/>
               <w:left w:type="dxa" w:w="108"/>
@@ -4811,7 +4720,7 @@
               <w:bottom w:color="00000A" w:space="0" w:sz="4" w:val="single"/>
               <w:right w:color="00000A" w:space="0" w:sz="4" w:val="single"/>
             </w:tcBorders>
-            <w:shd w:fill="auto" w:val="clear"/>
+            <w:shd w:fill="FFFFFF" w:val="clear"/>
             <w:tcMar>
               <w:top w:type="dxa" w:w="0"/>
               <w:left w:type="dxa" w:w="108"/>
@@ -4843,7 +4752,7 @@
               <w:bottom w:color="00000A" w:space="0" w:sz="4" w:val="single"/>
               <w:right w:color="00000A" w:space="0" w:sz="4" w:val="single"/>
             </w:tcBorders>
-            <w:shd w:fill="auto" w:val="clear"/>
+            <w:shd w:fill="FFFFFF" w:val="clear"/>
             <w:tcMar>
               <w:top w:type="dxa" w:w="0"/>
               <w:left w:type="dxa" w:w="108"/>
@@ -4868,14 +4777,14 @@
         </w:tc>
         <w:tc>
           <w:tcPr>
-            <w:tcW w:type="dxa" w:w="1417"/>
-            <w:tcBorders>
-              <w:top w:color="00000A" w:space="0" w:sz="4" w:val="single"/>
-              <w:left w:color="00000A" w:space="0" w:sz="4" w:val="single"/>
-              <w:bottom w:color="00000A" w:space="0" w:sz="4" w:val="single"/>
-              <w:right w:color="00000A" w:space="0" w:sz="4" w:val="single"/>
-            </w:tcBorders>
-            <w:shd w:fill="auto" w:val="clear"/>
+            <w:tcW w:type="dxa" w:w="1416"/>
+            <w:tcBorders>
+              <w:top w:color="00000A" w:space="0" w:sz="4" w:val="single"/>
+              <w:left w:color="00000A" w:space="0" w:sz="4" w:val="single"/>
+              <w:bottom w:color="00000A" w:space="0" w:sz="4" w:val="single"/>
+              <w:right w:color="00000A" w:space="0" w:sz="4" w:val="single"/>
+            </w:tcBorders>
+            <w:shd w:fill="FFFFFF" w:val="clear"/>
             <w:tcMar>
               <w:top w:type="dxa" w:w="0"/>
               <w:left w:type="dxa" w:w="108"/>
@@ -4900,13 +4809,13 @@
         </w:tc>
         <w:tc>
           <w:tcPr>
-            <w:tcW w:type="dxa" w:w="2746"/>
-            <w:tcBorders>
-              <w:top w:color="00000A" w:space="0" w:sz="4" w:val="single"/>
-              <w:left w:color="00000A" w:space="0" w:sz="4" w:val="single"/>
-              <w:bottom w:color="00000A" w:space="0" w:sz="4" w:val="single"/>
-            </w:tcBorders>
-            <w:shd w:fill="auto" w:val="clear"/>
+            <w:tcW w:type="dxa" w:w="2748"/>
+            <w:tcBorders>
+              <w:top w:color="00000A" w:space="0" w:sz="4" w:val="single"/>
+              <w:left w:color="00000A" w:space="0" w:sz="4" w:val="single"/>
+              <w:bottom w:color="00000A" w:space="0" w:sz="4" w:val="single"/>
+            </w:tcBorders>
+            <w:shd w:fill="FFFFFF" w:val="clear"/>
             <w:tcMar>
               <w:top w:type="dxa" w:w="0"/>
               <w:left w:type="dxa" w:w="108"/>
@@ -4936,13 +4845,13 @@
         </w:trPr>
         <w:tc>
           <w:tcPr>
-            <w:tcW w:type="dxa" w:w="1868"/>
-            <w:tcBorders>
-              <w:top w:color="00000A" w:space="0" w:sz="4" w:val="single"/>
-              <w:bottom w:color="00000A" w:space="0" w:sz="4" w:val="single"/>
-              <w:right w:color="00000A" w:space="0" w:sz="4" w:val="single"/>
-            </w:tcBorders>
-            <w:shd w:fill="auto" w:val="clear"/>
+            <w:tcW w:type="dxa" w:w="1867"/>
+            <w:tcBorders>
+              <w:top w:color="00000A" w:space="0" w:sz="4" w:val="single"/>
+              <w:bottom w:color="00000A" w:space="0" w:sz="4" w:val="single"/>
+              <w:right w:color="00000A" w:space="0" w:sz="4" w:val="single"/>
+            </w:tcBorders>
+            <w:shd w:fill="FFFFFF" w:val="clear"/>
             <w:tcMar>
               <w:top w:type="dxa" w:w="0"/>
               <w:left w:type="dxa" w:w="108"/>
@@ -4976,7 +4885,7 @@
               <w:bottom w:color="00000A" w:space="0" w:sz="4" w:val="single"/>
               <w:right w:color="00000A" w:space="0" w:sz="4" w:val="single"/>
             </w:tcBorders>
-            <w:shd w:fill="auto" w:val="clear"/>
+            <w:shd w:fill="FFFFFF" w:val="clear"/>
             <w:tcMar>
               <w:top w:type="dxa" w:w="0"/>
               <w:left w:type="dxa" w:w="108"/>
@@ -5008,7 +4917,7 @@
               <w:bottom w:color="00000A" w:space="0" w:sz="4" w:val="single"/>
               <w:right w:color="00000A" w:space="0" w:sz="4" w:val="single"/>
             </w:tcBorders>
-            <w:shd w:fill="auto" w:val="clear"/>
+            <w:shd w:fill="FFFFFF" w:val="clear"/>
             <w:tcMar>
               <w:top w:type="dxa" w:w="0"/>
               <w:left w:type="dxa" w:w="108"/>
@@ -5033,14 +4942,14 @@
         </w:tc>
         <w:tc>
           <w:tcPr>
-            <w:tcW w:type="dxa" w:w="1417"/>
-            <w:tcBorders>
-              <w:top w:color="00000A" w:space="0" w:sz="4" w:val="single"/>
-              <w:left w:color="00000A" w:space="0" w:sz="4" w:val="single"/>
-              <w:bottom w:color="00000A" w:space="0" w:sz="4" w:val="single"/>
-              <w:right w:color="00000A" w:space="0" w:sz="4" w:val="single"/>
-            </w:tcBorders>
-            <w:shd w:fill="auto" w:val="clear"/>
+            <w:tcW w:type="dxa" w:w="1416"/>
+            <w:tcBorders>
+              <w:top w:color="00000A" w:space="0" w:sz="4" w:val="single"/>
+              <w:left w:color="00000A" w:space="0" w:sz="4" w:val="single"/>
+              <w:bottom w:color="00000A" w:space="0" w:sz="4" w:val="single"/>
+              <w:right w:color="00000A" w:space="0" w:sz="4" w:val="single"/>
+            </w:tcBorders>
+            <w:shd w:fill="FFFFFF" w:val="clear"/>
             <w:tcMar>
               <w:top w:type="dxa" w:w="0"/>
               <w:left w:type="dxa" w:w="108"/>
@@ -5065,13 +4974,13 @@
         </w:tc>
         <w:tc>
           <w:tcPr>
-            <w:tcW w:type="dxa" w:w="2746"/>
-            <w:tcBorders>
-              <w:top w:color="00000A" w:space="0" w:sz="4" w:val="single"/>
-              <w:left w:color="00000A" w:space="0" w:sz="4" w:val="single"/>
-              <w:bottom w:color="00000A" w:space="0" w:sz="4" w:val="single"/>
-            </w:tcBorders>
-            <w:shd w:fill="auto" w:val="clear"/>
+            <w:tcW w:type="dxa" w:w="2748"/>
+            <w:tcBorders>
+              <w:top w:color="00000A" w:space="0" w:sz="4" w:val="single"/>
+              <w:left w:color="00000A" w:space="0" w:sz="4" w:val="single"/>
+              <w:bottom w:color="00000A" w:space="0" w:sz="4" w:val="single"/>
+            </w:tcBorders>
+            <w:shd w:fill="FFFFFF" w:val="clear"/>
             <w:tcMar>
               <w:top w:type="dxa" w:w="0"/>
               <w:left w:type="dxa" w:w="108"/>
@@ -5139,13 +5048,13 @@
         </w:trPr>
         <w:tc>
           <w:tcPr>
-            <w:tcW w:type="dxa" w:w="1868"/>
-            <w:tcBorders>
-              <w:top w:color="00000A" w:space="0" w:sz="4" w:val="single"/>
-              <w:bottom w:color="00000A" w:space="0" w:sz="4" w:val="single"/>
-              <w:right w:color="00000A" w:space="0" w:sz="4" w:val="single"/>
-            </w:tcBorders>
-            <w:shd w:fill="auto" w:val="clear"/>
+            <w:tcW w:type="dxa" w:w="1867"/>
+            <w:tcBorders>
+              <w:top w:color="00000A" w:space="0" w:sz="4" w:val="single"/>
+              <w:bottom w:color="00000A" w:space="0" w:sz="4" w:val="single"/>
+              <w:right w:color="00000A" w:space="0" w:sz="4" w:val="single"/>
+            </w:tcBorders>
+            <w:shd w:fill="FFFFFF" w:val="clear"/>
             <w:tcMar>
               <w:top w:type="dxa" w:w="0"/>
               <w:left w:type="dxa" w:w="108"/>
@@ -5179,7 +5088,7 @@
               <w:bottom w:color="00000A" w:space="0" w:sz="4" w:val="single"/>
               <w:right w:color="00000A" w:space="0" w:sz="4" w:val="single"/>
             </w:tcBorders>
-            <w:shd w:fill="auto" w:val="clear"/>
+            <w:shd w:fill="FFFFFF" w:val="clear"/>
             <w:tcMar>
               <w:top w:type="dxa" w:w="0"/>
               <w:left w:type="dxa" w:w="108"/>
@@ -5211,7 +5120,7 @@
               <w:bottom w:color="00000A" w:space="0" w:sz="4" w:val="single"/>
               <w:right w:color="00000A" w:space="0" w:sz="4" w:val="single"/>
             </w:tcBorders>
-            <w:shd w:fill="auto" w:val="clear"/>
+            <w:shd w:fill="FFFFFF" w:val="clear"/>
             <w:tcMar>
               <w:top w:type="dxa" w:w="0"/>
               <w:left w:type="dxa" w:w="108"/>
@@ -5236,14 +5145,14 @@
         </w:tc>
         <w:tc>
           <w:tcPr>
-            <w:tcW w:type="dxa" w:w="1417"/>
-            <w:tcBorders>
-              <w:top w:color="00000A" w:space="0" w:sz="4" w:val="single"/>
-              <w:left w:color="00000A" w:space="0" w:sz="4" w:val="single"/>
-              <w:bottom w:color="00000A" w:space="0" w:sz="4" w:val="single"/>
-              <w:right w:color="00000A" w:space="0" w:sz="4" w:val="single"/>
-            </w:tcBorders>
-            <w:shd w:fill="auto" w:val="clear"/>
+            <w:tcW w:type="dxa" w:w="1416"/>
+            <w:tcBorders>
+              <w:top w:color="00000A" w:space="0" w:sz="4" w:val="single"/>
+              <w:left w:color="00000A" w:space="0" w:sz="4" w:val="single"/>
+              <w:bottom w:color="00000A" w:space="0" w:sz="4" w:val="single"/>
+              <w:right w:color="00000A" w:space="0" w:sz="4" w:val="single"/>
+            </w:tcBorders>
+            <w:shd w:fill="FFFFFF" w:val="clear"/>
             <w:tcMar>
               <w:top w:type="dxa" w:w="0"/>
               <w:left w:type="dxa" w:w="108"/>
@@ -5268,31 +5177,27 @@
         </w:tc>
         <w:tc>
           <w:tcPr>
-            <w:tcW w:type="dxa" w:w="2746"/>
-            <w:tcBorders>
-              <w:top w:color="00000A" w:space="0" w:sz="4" w:val="single"/>
-              <w:left w:color="00000A" w:space="0" w:sz="4" w:val="single"/>
-              <w:bottom w:color="00000A" w:space="0" w:sz="4" w:val="single"/>
-            </w:tcBorders>
-            <w:shd w:fill="auto" w:val="clear"/>
-            <w:tcMar>
-              <w:top w:type="dxa" w:w="0"/>
-              <w:left w:type="dxa" w:w="108"/>
-              <w:bottom w:type="dxa" w:w="0"/>
-              <w:right w:type="dxa" w:w="108"/>
-            </w:tcMar>
-          </w:tcPr>
-          <w:p>
-            <w:pPr>
-              <w:pStyle w:val="style0"/>
-              <w:jc w:val="left"/>
-            </w:pPr>
-            <w:r>
-              <w:rPr>
-                <w:rFonts w:ascii="宋体" w:hAnsi="宋体"/>
-                <w:sz w:val="24"/>
-                <w:szCs w:val="24"/>
-              </w:rPr>
+            <w:tcW w:type="dxa" w:w="2748"/>
+            <w:tcBorders>
+              <w:top w:color="00000A" w:space="0" w:sz="4" w:val="single"/>
+              <w:left w:color="00000A" w:space="0" w:sz="4" w:val="single"/>
+              <w:bottom w:color="00000A" w:space="0" w:sz="4" w:val="single"/>
+            </w:tcBorders>
+            <w:shd w:fill="FFFFFF" w:val="clear"/>
+            <w:tcMar>
+              <w:top w:type="dxa" w:w="0"/>
+              <w:left w:type="dxa" w:w="108"/>
+              <w:bottom w:type="dxa" w:w="0"/>
+              <w:right w:type="dxa" w:w="108"/>
+            </w:tcMar>
+          </w:tcPr>
+          <w:p>
+            <w:pPr>
+              <w:pStyle w:val="style0"/>
+              <w:jc w:val="left"/>
+            </w:pPr>
+            <w:r>
+              <w:rPr/>
             </w:r>
           </w:p>
         </w:tc>
@@ -5303,13 +5208,13 @@
         </w:trPr>
         <w:tc>
           <w:tcPr>
-            <w:tcW w:type="dxa" w:w="1868"/>
-            <w:tcBorders>
-              <w:top w:color="00000A" w:space="0" w:sz="4" w:val="single"/>
-              <w:bottom w:color="00000A" w:space="0" w:sz="4" w:val="single"/>
-              <w:right w:color="00000A" w:space="0" w:sz="4" w:val="single"/>
-            </w:tcBorders>
-            <w:shd w:fill="auto" w:val="clear"/>
+            <w:tcW w:type="dxa" w:w="1867"/>
+            <w:tcBorders>
+              <w:top w:color="00000A" w:space="0" w:sz="4" w:val="single"/>
+              <w:bottom w:color="00000A" w:space="0" w:sz="4" w:val="single"/>
+              <w:right w:color="00000A" w:space="0" w:sz="4" w:val="single"/>
+            </w:tcBorders>
+            <w:shd w:fill="FFFFFF" w:val="clear"/>
             <w:tcMar>
               <w:top w:type="dxa" w:w="0"/>
               <w:left w:type="dxa" w:w="108"/>
@@ -5343,7 +5248,7 @@
               <w:bottom w:color="00000A" w:space="0" w:sz="4" w:val="single"/>
               <w:right w:color="00000A" w:space="0" w:sz="4" w:val="single"/>
             </w:tcBorders>
-            <w:shd w:fill="auto" w:val="clear"/>
+            <w:shd w:fill="FFFFFF" w:val="clear"/>
             <w:tcMar>
               <w:top w:type="dxa" w:w="0"/>
               <w:left w:type="dxa" w:w="108"/>
@@ -5375,7 +5280,7 @@
               <w:bottom w:color="00000A" w:space="0" w:sz="4" w:val="single"/>
               <w:right w:color="00000A" w:space="0" w:sz="4" w:val="single"/>
             </w:tcBorders>
-            <w:shd w:fill="auto" w:val="clear"/>
+            <w:shd w:fill="FFFFFF" w:val="clear"/>
             <w:tcMar>
               <w:top w:type="dxa" w:w="0"/>
               <w:left w:type="dxa" w:w="108"/>
@@ -5400,14 +5305,14 @@
         </w:tc>
         <w:tc>
           <w:tcPr>
-            <w:tcW w:type="dxa" w:w="1417"/>
-            <w:tcBorders>
-              <w:top w:color="00000A" w:space="0" w:sz="4" w:val="single"/>
-              <w:left w:color="00000A" w:space="0" w:sz="4" w:val="single"/>
-              <w:bottom w:color="00000A" w:space="0" w:sz="4" w:val="single"/>
-              <w:right w:color="00000A" w:space="0" w:sz="4" w:val="single"/>
-            </w:tcBorders>
-            <w:shd w:fill="auto" w:val="clear"/>
+            <w:tcW w:type="dxa" w:w="1416"/>
+            <w:tcBorders>
+              <w:top w:color="00000A" w:space="0" w:sz="4" w:val="single"/>
+              <w:left w:color="00000A" w:space="0" w:sz="4" w:val="single"/>
+              <w:bottom w:color="00000A" w:space="0" w:sz="4" w:val="single"/>
+              <w:right w:color="00000A" w:space="0" w:sz="4" w:val="single"/>
+            </w:tcBorders>
+            <w:shd w:fill="FFFFFF" w:val="clear"/>
             <w:tcMar>
               <w:top w:type="dxa" w:w="0"/>
               <w:left w:type="dxa" w:w="108"/>
@@ -5440,31 +5345,27 @@
         </w:tc>
         <w:tc>
           <w:tcPr>
-            <w:tcW w:type="dxa" w:w="2746"/>
-            <w:tcBorders>
-              <w:top w:color="00000A" w:space="0" w:sz="4" w:val="single"/>
-              <w:left w:color="00000A" w:space="0" w:sz="4" w:val="single"/>
-              <w:bottom w:color="00000A" w:space="0" w:sz="4" w:val="single"/>
-            </w:tcBorders>
-            <w:shd w:fill="auto" w:val="clear"/>
-            <w:tcMar>
-              <w:top w:type="dxa" w:w="0"/>
-              <w:left w:type="dxa" w:w="108"/>
-              <w:bottom w:type="dxa" w:w="0"/>
-              <w:right w:type="dxa" w:w="108"/>
-            </w:tcMar>
-          </w:tcPr>
-          <w:p>
-            <w:pPr>
-              <w:pStyle w:val="style0"/>
-              <w:jc w:val="left"/>
-            </w:pPr>
-            <w:r>
-              <w:rPr>
-                <w:rFonts w:ascii="宋体" w:hAnsi="宋体"/>
-                <w:sz w:val="24"/>
-                <w:szCs w:val="24"/>
-              </w:rPr>
+            <w:tcW w:type="dxa" w:w="2748"/>
+            <w:tcBorders>
+              <w:top w:color="00000A" w:space="0" w:sz="4" w:val="single"/>
+              <w:left w:color="00000A" w:space="0" w:sz="4" w:val="single"/>
+              <w:bottom w:color="00000A" w:space="0" w:sz="4" w:val="single"/>
+            </w:tcBorders>
+            <w:shd w:fill="FFFFFF" w:val="clear"/>
+            <w:tcMar>
+              <w:top w:type="dxa" w:w="0"/>
+              <w:left w:type="dxa" w:w="108"/>
+              <w:bottom w:type="dxa" w:w="0"/>
+              <w:right w:type="dxa" w:w="108"/>
+            </w:tcMar>
+          </w:tcPr>
+          <w:p>
+            <w:pPr>
+              <w:pStyle w:val="style0"/>
+              <w:jc w:val="left"/>
+            </w:pPr>
+            <w:r>
+              <w:rPr/>
             </w:r>
           </w:p>
         </w:tc>
@@ -5475,13 +5376,13 @@
         </w:trPr>
         <w:tc>
           <w:tcPr>
-            <w:tcW w:type="dxa" w:w="1868"/>
+            <w:tcW w:type="dxa" w:w="1867"/>
             <w:tcBorders>
               <w:top w:color="00000A" w:space="0" w:sz="4" w:val="single"/>
               <w:bottom w:color="4F81BD" w:space="0" w:sz="8" w:val="single"/>
               <w:right w:color="00000A" w:space="0" w:sz="4" w:val="single"/>
             </w:tcBorders>
-            <w:shd w:fill="auto" w:val="clear"/>
+            <w:shd w:fill="FFFFFF" w:val="clear"/>
             <w:tcMar>
               <w:top w:type="dxa" w:w="0"/>
               <w:left w:type="dxa" w:w="108"/>
@@ -5516,7 +5417,7 @@
               <w:bottom w:color="4F81BD" w:space="0" w:sz="8" w:val="single"/>
               <w:right w:color="00000A" w:space="0" w:sz="4" w:val="single"/>
             </w:tcBorders>
-            <w:shd w:fill="auto" w:val="clear"/>
+            <w:shd w:fill="FFFFFF" w:val="clear"/>
             <w:tcMar>
               <w:top w:type="dxa" w:w="0"/>
               <w:left w:type="dxa" w:w="108"/>
@@ -5549,7 +5450,7 @@
               <w:bottom w:color="4F81BD" w:space="0" w:sz="8" w:val="single"/>
               <w:right w:color="00000A" w:space="0" w:sz="4" w:val="single"/>
             </w:tcBorders>
-            <w:shd w:fill="auto" w:val="clear"/>
+            <w:shd w:fill="FFFFFF" w:val="clear"/>
             <w:tcMar>
               <w:top w:type="dxa" w:w="0"/>
               <w:left w:type="dxa" w:w="108"/>
@@ -5590,14 +5491,14 @@
         </w:tc>
         <w:tc>
           <w:tcPr>
-            <w:tcW w:type="dxa" w:w="1417"/>
+            <w:tcW w:type="dxa" w:w="1416"/>
             <w:tcBorders>
               <w:top w:color="00000A" w:space="0" w:sz="4" w:val="single"/>
               <w:left w:color="00000A" w:space="0" w:sz="4" w:val="single"/>
               <w:bottom w:color="4F81BD" w:space="0" w:sz="8" w:val="single"/>
               <w:right w:color="00000A" w:space="0" w:sz="4" w:val="single"/>
             </w:tcBorders>
-            <w:shd w:fill="auto" w:val="clear"/>
+            <w:shd w:fill="FFFFFF" w:val="clear"/>
             <w:tcMar>
               <w:top w:type="dxa" w:w="0"/>
               <w:left w:type="dxa" w:w="108"/>
@@ -5641,13 +5542,13 @@
         </w:tc>
         <w:tc>
           <w:tcPr>
-            <w:tcW w:type="dxa" w:w="2746"/>
+            <w:tcW w:type="dxa" w:w="2748"/>
             <w:tcBorders>
               <w:top w:color="00000A" w:space="0" w:sz="4" w:val="single"/>
               <w:left w:color="00000A" w:space="0" w:sz="4" w:val="single"/>
               <w:bottom w:color="4F81BD" w:space="0" w:sz="8" w:val="single"/>
             </w:tcBorders>
-            <w:shd w:fill="auto" w:val="clear"/>
+            <w:shd w:fill="FFFFFF" w:val="clear"/>
             <w:tcMar>
               <w:top w:type="dxa" w:w="0"/>
               <w:left w:type="dxa" w:w="108"/>
@@ -6146,7 +6047,7 @@
     </w:pPr>
     <w:rPr>
       <w:rFonts w:ascii="Calibri" w:cs="Times New Roman" w:eastAsia="宋体" w:hAnsi="Calibri"/>
-      <w:color w:val="auto"/>
+      <w:color w:val="00000A"/>
       <w:sz w:val="21"/>
       <w:szCs w:val="22"/>
       <w:lang w:bidi="ar-SA" w:eastAsia="zh-CN" w:val="en-US"/>
@@ -6175,10 +6076,17 @@
       <w:szCs w:val="18"/>
     </w:rPr>
   </w:style>
-  <w:style w:styleId="style18" w:type="paragraph">
+  <w:style w:styleId="style18" w:type="character">
+    <w:name w:val="ListLabel 1"/>
+    <w:next w:val="style18"/>
+    <w:rPr>
+      <w:rFonts w:cs="Wingdings"/>
+    </w:rPr>
+  </w:style>
+  <w:style w:styleId="style19" w:type="paragraph">
     <w:name w:val="Heading"/>
     <w:basedOn w:val="style0"/>
-    <w:next w:val="style19"/>
+    <w:next w:val="style20"/>
     <w:pPr>
       <w:keepNext/>
       <w:spacing w:after="120" w:before="240"/>
@@ -6189,28 +6097,28 @@
       <w:szCs w:val="28"/>
     </w:rPr>
   </w:style>
-  <w:style w:styleId="style19" w:type="paragraph">
+  <w:style w:styleId="style20" w:type="paragraph">
     <w:name w:val="Text body"/>
     <w:basedOn w:val="style0"/>
-    <w:next w:val="style19"/>
+    <w:next w:val="style20"/>
     <w:pPr>
       <w:spacing w:after="120" w:before="0"/>
     </w:pPr>
     <w:rPr/>
   </w:style>
-  <w:style w:styleId="style20" w:type="paragraph">
+  <w:style w:styleId="style21" w:type="paragraph">
     <w:name w:val="List"/>
-    <w:basedOn w:val="style19"/>
-    <w:next w:val="style20"/>
+    <w:basedOn w:val="style20"/>
+    <w:next w:val="style21"/>
     <w:pPr/>
     <w:rPr>
       <w:rFonts w:cs="Lohit Devanagari"/>
     </w:rPr>
   </w:style>
-  <w:style w:styleId="style21" w:type="paragraph">
+  <w:style w:styleId="style22" w:type="paragraph">
     <w:name w:val="Caption"/>
     <w:basedOn w:val="style0"/>
-    <w:next w:val="style21"/>
+    <w:next w:val="style22"/>
     <w:pPr>
       <w:suppressLineNumbers/>
       <w:spacing w:after="120" w:before="120"/>
@@ -6223,10 +6131,10 @@
       <w:szCs w:val="24"/>
     </w:rPr>
   </w:style>
-  <w:style w:styleId="style22" w:type="paragraph">
+  <w:style w:styleId="style23" w:type="paragraph">
     <w:name w:val="Index"/>
     <w:basedOn w:val="style0"/>
-    <w:next w:val="style22"/>
+    <w:next w:val="style23"/>
     <w:pPr>
       <w:suppressLineNumbers/>
     </w:pPr>
@@ -6234,10 +6142,10 @@
       <w:rFonts w:cs="Lohit Devanagari"/>
     </w:rPr>
   </w:style>
-  <w:style w:styleId="style23" w:type="paragraph">
+  <w:style w:styleId="style24" w:type="paragraph">
     <w:name w:val="Footer"/>
     <w:basedOn w:val="style0"/>
-    <w:next w:val="style23"/>
+    <w:next w:val="style24"/>
     <w:pPr>
       <w:suppressLineNumbers/>
       <w:tabs>
@@ -6251,10 +6159,10 @@
       <w:szCs w:val="18"/>
     </w:rPr>
   </w:style>
-  <w:style w:styleId="style24" w:type="paragraph">
+  <w:style w:styleId="style25" w:type="paragraph">
     <w:name w:val="Header"/>
     <w:basedOn w:val="style0"/>
-    <w:next w:val="style24"/>
+    <w:next w:val="style25"/>
     <w:pPr>
       <w:suppressLineNumbers/>
       <w:pBdr>
@@ -6271,10 +6179,10 @@
       <w:szCs w:val="18"/>
     </w:rPr>
   </w:style>
-  <w:style w:styleId="style25" w:type="paragraph">
+  <w:style w:styleId="style26" w:type="paragraph">
     <w:name w:val="列出段落1"/>
     <w:basedOn w:val="style0"/>
-    <w:next w:val="style25"/>
+    <w:next w:val="style26"/>
     <w:pPr>
       <w:ind w:firstLine="420" w:left="0" w:right="0"/>
     </w:pPr>

</xml_diff>